<commit_message>
Updated user manual and removed images
</commit_message>
<xml_diff>
--- a/Manual/HybridCheck_User_Manual.docx
+++ b/Manual/HybridCheck_User_Manual.docx
@@ -244,21 +244,18 @@
     <w:p/>
     <w:p/>
     <w:p/>
-    <w:p>
-      <w:bookmarkStart w:id="1" w:name="_GoBack"/>
-      <w:bookmarkEnd w:id="1"/>
-    </w:p>
     <w:p/>
+    <w:p/>
     <w:p>
       <w:pPr>
         <w:pStyle w:val="Heading1"/>
       </w:pPr>
-      <w:bookmarkStart w:id="2" w:name="_Toc284517950"/>
+      <w:bookmarkStart w:id="1" w:name="_Toc284517950"/>
       <w:r>
         <w:lastRenderedPageBreak/>
         <w:t>Table of Contents</w:t>
       </w:r>
-      <w:bookmarkEnd w:id="2"/>
+      <w:bookmarkEnd w:id="1"/>
     </w:p>
     <w:p>
       <w:pPr>
@@ -1542,260 +1539,260 @@
       <w:pPr>
         <w:pStyle w:val="Heading1"/>
       </w:pPr>
-      <w:bookmarkStart w:id="3" w:name="_Toc284517951"/>
+      <w:bookmarkStart w:id="2" w:name="_Toc284517951"/>
       <w:r>
         <w:lastRenderedPageBreak/>
         <w:t>Introduction</w:t>
       </w:r>
+      <w:bookmarkEnd w:id="2"/>
+    </w:p>
+    <w:bookmarkEnd w:id="0"/>
+    <w:p>
+      <w:r>
+        <w:t>This manual is written for researcher</w:t>
+      </w:r>
+      <w:r>
+        <w:t>s</w:t>
+      </w:r>
+      <w:r>
+        <w:t xml:space="preserve"> </w:t>
+      </w:r>
+      <w:r>
+        <w:t xml:space="preserve">who are </w:t>
+      </w:r>
+      <w:r>
+        <w:t xml:space="preserve">not familiar with </w:t>
+      </w:r>
+      <w:r>
+        <w:t xml:space="preserve">using </w:t>
+      </w:r>
+      <w:r>
+        <w:t>R</w:t>
+      </w:r>
+      <w:r>
+        <w:t xml:space="preserve">, but who want to use </w:t>
+      </w:r>
+      <w:r>
+        <w:t>HybridCheck</w:t>
+      </w:r>
+      <w:r>
+        <w:t xml:space="preserve">. We have created a </w:t>
+      </w:r>
+      <w:r>
+        <w:t>Graphical User Interface (</w:t>
+      </w:r>
+      <w:r>
+        <w:t>GUI</w:t>
+      </w:r>
+      <w:r>
+        <w:t>)</w:t>
+      </w:r>
+      <w:r>
+        <w:t xml:space="preserve"> for </w:t>
+      </w:r>
+      <w:r>
+        <w:t>HybridCheck</w:t>
+      </w:r>
+      <w:r>
+        <w:t xml:space="preserve"> ba</w:t>
+      </w:r>
+      <w:r>
+        <w:t>sed on a web-app framework, in addition to</w:t>
+      </w:r>
+      <w:r>
+        <w:t xml:space="preserve"> launcher</w:t>
+      </w:r>
+      <w:r>
+        <w:t>s</w:t>
+      </w:r>
+      <w:r>
+        <w:t xml:space="preserve"> for Window</w:t>
+      </w:r>
+      <w:r>
+        <w:t>s,</w:t>
+      </w:r>
+      <w:r>
+        <w:t xml:space="preserve"> </w:t>
+      </w:r>
+      <w:r>
+        <w:t>OS X</w:t>
+      </w:r>
+      <w:r>
+        <w:t>, and Linux systems</w:t>
+      </w:r>
+      <w:r>
+        <w:t xml:space="preserve">. The GUI version of </w:t>
+      </w:r>
+      <w:r>
+        <w:t>HybridCheck</w:t>
+      </w:r>
+      <w:r>
+        <w:t xml:space="preserve"> is intended for exploratory analysis of </w:t>
+      </w:r>
+      <w:r>
+        <w:t xml:space="preserve">a limited number (up to ~10) </w:t>
+      </w:r>
+      <w:r>
+        <w:t xml:space="preserve">of </w:t>
+      </w:r>
+      <w:r>
+        <w:t>sequence</w:t>
+      </w:r>
+      <w:r>
+        <w:t>s</w:t>
+      </w:r>
+      <w:r>
+        <w:t>.</w:t>
+      </w:r>
+      <w:r>
+        <w:t xml:space="preserve"> </w:t>
+      </w:r>
+    </w:p>
+    <w:p>
+      <w:r>
+        <w:t>When batch</w:t>
+      </w:r>
+      <w:r>
+        <w:t>-</w:t>
+      </w:r>
+      <w:r>
+        <w:t xml:space="preserve">processing </w:t>
+      </w:r>
+      <w:r>
+        <w:t xml:space="preserve">many files </w:t>
+      </w:r>
+      <w:r>
+        <w:t>and analysi</w:t>
+      </w:r>
+      <w:r>
+        <w:t>ng</w:t>
+      </w:r>
+      <w:r>
+        <w:t xml:space="preserve"> many </w:t>
+      </w:r>
+      <w:r>
+        <w:t>sequences</w:t>
+      </w:r>
+      <w:r>
+        <w:t xml:space="preserve">, </w:t>
+      </w:r>
+      <w:r>
+        <w:t>HybridCheck</w:t>
+      </w:r>
+      <w:r>
+        <w:t xml:space="preserve"> is be</w:t>
+      </w:r>
+      <w:r>
+        <w:t>st</w:t>
+      </w:r>
+      <w:r>
+        <w:t xml:space="preserve"> used as an R library in a script</w:t>
+      </w:r>
+      <w:r>
+        <w:t xml:space="preserve">. </w:t>
+      </w:r>
+      <w:r>
+        <w:t>When analyzing many sequences</w:t>
+      </w:r>
+      <w:r>
+        <w:t xml:space="preserve">, please refer to the </w:t>
+      </w:r>
+      <w:r>
+        <w:t xml:space="preserve">document "Programming with </w:t>
+      </w:r>
+      <w:r>
+        <w:t>HybridCheck</w:t>
+      </w:r>
+      <w:r>
+        <w:t>"</w:t>
+      </w:r>
+      <w:r>
+        <w:t xml:space="preserve">, but note however that </w:t>
+      </w:r>
+      <w:r>
+        <w:t xml:space="preserve">in that case </w:t>
+      </w:r>
+      <w:r>
+        <w:t xml:space="preserve">the user </w:t>
+      </w:r>
+      <w:r>
+        <w:t xml:space="preserve">needs to be </w:t>
+      </w:r>
+      <w:r>
+        <w:t>famil</w:t>
+      </w:r>
+      <w:r>
+        <w:t>i</w:t>
+      </w:r>
+      <w:r>
+        <w:t xml:space="preserve">ar with </w:t>
+      </w:r>
+      <w:r>
+        <w:t xml:space="preserve">the </w:t>
+      </w:r>
+      <w:r>
+        <w:t>R syntax.</w:t>
+      </w:r>
+    </w:p>
+    <w:p>
+      <w:pPr>
+        <w:pStyle w:val="Heading1"/>
+      </w:pPr>
+      <w:bookmarkStart w:id="3" w:name="_Toc284517952"/>
+      <w:bookmarkStart w:id="4" w:name="what-is-needed-before-installing-hybrids"/>
+      <w:r>
+        <w:t xml:space="preserve">What is needed before installing </w:t>
+      </w:r>
+      <w:r>
+        <w:t>HybridCheck</w:t>
+      </w:r>
       <w:bookmarkEnd w:id="3"/>
     </w:p>
-    <w:bookmarkEnd w:id="0"/>
-    <w:p>
-      <w:r>
-        <w:t>This manual is written for researcher</w:t>
-      </w:r>
-      <w:r>
-        <w:t>s</w:t>
-      </w:r>
-      <w:r>
-        <w:t xml:space="preserve"> </w:t>
-      </w:r>
-      <w:r>
-        <w:t xml:space="preserve">who are </w:t>
-      </w:r>
-      <w:r>
-        <w:t xml:space="preserve">not familiar with </w:t>
-      </w:r>
-      <w:r>
-        <w:t xml:space="preserve">using </w:t>
-      </w:r>
-      <w:r>
-        <w:t>R</w:t>
-      </w:r>
-      <w:r>
-        <w:t xml:space="preserve">, but who want to use </w:t>
-      </w:r>
+    <w:bookmarkEnd w:id="4"/>
+    <w:p>
       <w:r>
         <w:t>HybridCheck</w:t>
       </w:r>
       <w:r>
-        <w:t xml:space="preserve">. We have created a </w:t>
-      </w:r>
-      <w:r>
-        <w:t>Graphical User Interface (</w:t>
-      </w:r>
-      <w:r>
-        <w:t>GUI</w:t>
-      </w:r>
-      <w:r>
-        <w:t>)</w:t>
-      </w:r>
-      <w:r>
-        <w:t xml:space="preserve"> for </w:t>
+        <w:t xml:space="preserve"> is an R package</w:t>
+      </w:r>
+      <w:r>
+        <w:t xml:space="preserve">, and </w:t>
+      </w:r>
+      <w:r>
+        <w:t xml:space="preserve">R needs to be </w:t>
+      </w:r>
+      <w:r>
+        <w:t>install</w:t>
+      </w:r>
+      <w:r>
+        <w:t>ed</w:t>
+      </w:r>
+      <w:r>
+        <w:t xml:space="preserve"> on the computer</w:t>
+      </w:r>
+      <w:r>
+        <w:t xml:space="preserve"> before installing </w:t>
       </w:r>
       <w:r>
         <w:t>HybridCheck</w:t>
       </w:r>
       <w:r>
-        <w:t xml:space="preserve"> ba</w:t>
-      </w:r>
-      <w:r>
-        <w:t>sed on a web-app framework, in addition to</w:t>
-      </w:r>
-      <w:r>
-        <w:t xml:space="preserve"> launcher</w:t>
-      </w:r>
-      <w:r>
-        <w:t>s</w:t>
-      </w:r>
-      <w:r>
-        <w:t xml:space="preserve"> for Window</w:t>
-      </w:r>
-      <w:r>
-        <w:t>s,</w:t>
-      </w:r>
-      <w:r>
-        <w:t xml:space="preserve"> </w:t>
-      </w:r>
-      <w:r>
-        <w:t>OS X</w:t>
-      </w:r>
-      <w:r>
-        <w:t>, and Linux systems</w:t>
-      </w:r>
-      <w:r>
-        <w:t xml:space="preserve">. The GUI version of </w:t>
-      </w:r>
-      <w:r>
-        <w:t>HybridCheck</w:t>
-      </w:r>
-      <w:r>
-        <w:t xml:space="preserve"> is intended for exploratory analysis of </w:t>
-      </w:r>
-      <w:r>
-        <w:t xml:space="preserve">a limited number (up to ~10) </w:t>
-      </w:r>
-      <w:r>
-        <w:t xml:space="preserve">of </w:t>
-      </w:r>
-      <w:r>
-        <w:t>sequence</w:t>
-      </w:r>
-      <w:r>
-        <w:t>s</w:t>
-      </w:r>
-      <w:r>
-        <w:t>.</w:t>
-      </w:r>
-      <w:r>
-        <w:t xml:space="preserve"> </w:t>
-      </w:r>
-    </w:p>
-    <w:p>
-      <w:r>
-        <w:t>When batch</w:t>
-      </w:r>
-      <w:r>
-        <w:t>-</w:t>
-      </w:r>
-      <w:r>
-        <w:t xml:space="preserve">processing </w:t>
-      </w:r>
-      <w:r>
-        <w:t xml:space="preserve">many files </w:t>
-      </w:r>
-      <w:r>
-        <w:t>and analysi</w:t>
-      </w:r>
-      <w:r>
-        <w:t>ng</w:t>
-      </w:r>
-      <w:r>
-        <w:t xml:space="preserve"> many </w:t>
-      </w:r>
-      <w:r>
-        <w:t>sequences</w:t>
-      </w:r>
-      <w:r>
-        <w:t xml:space="preserve">, </w:t>
-      </w:r>
-      <w:r>
-        <w:t>HybridCheck</w:t>
-      </w:r>
-      <w:r>
-        <w:t xml:space="preserve"> is be</w:t>
-      </w:r>
-      <w:r>
-        <w:t>st</w:t>
-      </w:r>
-      <w:r>
-        <w:t xml:space="preserve"> used as an R library in a script</w:t>
-      </w:r>
-      <w:r>
         <w:t xml:space="preserve">. </w:t>
       </w:r>
-      <w:r>
-        <w:t>When analyzing many sequences</w:t>
-      </w:r>
-      <w:r>
-        <w:t xml:space="preserve">, please refer to the </w:t>
-      </w:r>
-      <w:r>
-        <w:t xml:space="preserve">document "Programming with </w:t>
-      </w:r>
-      <w:r>
-        <w:t>HybridCheck</w:t>
-      </w:r>
-      <w:r>
-        <w:t>"</w:t>
-      </w:r>
-      <w:r>
-        <w:t xml:space="preserve">, but note however that </w:t>
-      </w:r>
-      <w:r>
-        <w:t xml:space="preserve">in that case </w:t>
-      </w:r>
-      <w:r>
-        <w:t xml:space="preserve">the user </w:t>
-      </w:r>
-      <w:r>
-        <w:t xml:space="preserve">needs to be </w:t>
-      </w:r>
-      <w:r>
-        <w:t>famil</w:t>
-      </w:r>
-      <w:r>
-        <w:t>i</w:t>
-      </w:r>
-      <w:r>
-        <w:t xml:space="preserve">ar with </w:t>
-      </w:r>
-      <w:r>
-        <w:t xml:space="preserve">the </w:t>
-      </w:r>
-      <w:r>
-        <w:t>R syntax.</w:t>
-      </w:r>
-    </w:p>
-    <w:p>
-      <w:pPr>
-        <w:pStyle w:val="Heading1"/>
-      </w:pPr>
-      <w:bookmarkStart w:id="4" w:name="_Toc284517952"/>
-      <w:bookmarkStart w:id="5" w:name="what-is-needed-before-installing-hybrids"/>
-      <w:r>
-        <w:t xml:space="preserve">What is needed before installing </w:t>
-      </w:r>
-      <w:r>
-        <w:t>HybridCheck</w:t>
-      </w:r>
-      <w:bookmarkEnd w:id="4"/>
-    </w:p>
-    <w:bookmarkEnd w:id="5"/>
-    <w:p>
-      <w:r>
-        <w:t>HybridCheck</w:t>
-      </w:r>
-      <w:r>
-        <w:t xml:space="preserve"> is an R package</w:t>
-      </w:r>
-      <w:r>
-        <w:t xml:space="preserve">, and </w:t>
-      </w:r>
-      <w:r>
-        <w:t xml:space="preserve">R needs to be </w:t>
-      </w:r>
-      <w:r>
-        <w:t>install</w:t>
-      </w:r>
-      <w:r>
-        <w:t>ed</w:t>
-      </w:r>
-      <w:r>
-        <w:t xml:space="preserve"> on the computer</w:t>
-      </w:r>
-      <w:r>
-        <w:t xml:space="preserve"> before installing </w:t>
-      </w:r>
-      <w:r>
-        <w:t>HybridCheck</w:t>
-      </w:r>
-      <w:r>
-        <w:t xml:space="preserve">. </w:t>
-      </w:r>
     </w:p>
     <w:p>
       <w:pPr>
         <w:pStyle w:val="Heading2"/>
       </w:pPr>
-      <w:bookmarkStart w:id="6" w:name="_Toc284517953"/>
-      <w:bookmarkStart w:id="7" w:name="installing-r-on-windows"/>
+      <w:bookmarkStart w:id="5" w:name="_Toc284517953"/>
+      <w:bookmarkStart w:id="6" w:name="installing-r-on-windows"/>
       <w:r>
         <w:t>Installing R on Windows</w:t>
       </w:r>
-      <w:bookmarkEnd w:id="6"/>
-    </w:p>
-    <w:bookmarkEnd w:id="7"/>
+      <w:bookmarkEnd w:id="5"/>
+    </w:p>
+    <w:bookmarkEnd w:id="6"/>
     <w:p>
       <w:r>
         <w:t xml:space="preserve">Go to the </w:t>
@@ -1873,17 +1870,17 @@
       <w:pPr>
         <w:pStyle w:val="Heading2"/>
       </w:pPr>
-      <w:bookmarkStart w:id="8" w:name="_Toc284517954"/>
-      <w:bookmarkStart w:id="9" w:name="installing-r-on-osx"/>
+      <w:bookmarkStart w:id="7" w:name="_Toc284517954"/>
+      <w:bookmarkStart w:id="8" w:name="installing-r-on-osx"/>
       <w:r>
         <w:t xml:space="preserve">Installing R on </w:t>
       </w:r>
       <w:r>
         <w:t>OS X</w:t>
       </w:r>
-      <w:bookmarkEnd w:id="8"/>
-    </w:p>
-    <w:bookmarkEnd w:id="9"/>
+      <w:bookmarkEnd w:id="7"/>
+    </w:p>
+    <w:bookmarkEnd w:id="8"/>
     <w:p>
       <w:r>
         <w:t xml:space="preserve">Go to the </w:t>
@@ -1931,11 +1928,11 @@
       <w:pPr>
         <w:pStyle w:val="Heading2"/>
       </w:pPr>
-      <w:bookmarkStart w:id="10" w:name="_Toc284517955"/>
+      <w:bookmarkStart w:id="9" w:name="_Toc284517955"/>
       <w:r>
         <w:t>Installing R on Linux</w:t>
       </w:r>
-      <w:bookmarkEnd w:id="10"/>
+      <w:bookmarkEnd w:id="9"/>
     </w:p>
     <w:p>
       <w:r>
@@ -1995,8 +1992,8 @@
       <w:pPr>
         <w:pStyle w:val="Heading1"/>
       </w:pPr>
-      <w:bookmarkStart w:id="11" w:name="_Toc284517956"/>
-      <w:bookmarkStart w:id="12" w:name="installing-and-running-hybrids-on-my-mac"/>
+      <w:bookmarkStart w:id="10" w:name="_Toc284517956"/>
+      <w:bookmarkStart w:id="11" w:name="installing-and-running-hybrids-on-my-mac"/>
       <w:r>
         <w:lastRenderedPageBreak/>
         <w:t xml:space="preserve">Installing </w:t>
@@ -2031,9 +2028,9 @@
       <w:r>
         <w:t>Windows</w:t>
       </w:r>
-      <w:bookmarkEnd w:id="11"/>
-    </w:p>
-    <w:bookmarkEnd w:id="12"/>
+      <w:bookmarkEnd w:id="10"/>
+    </w:p>
+    <w:bookmarkEnd w:id="11"/>
     <w:p>
       <w:r>
         <w:t xml:space="preserve">Go to the </w:t>
@@ -2066,8 +2063,8 @@
       <w:pPr>
         <w:pStyle w:val="Heading2"/>
       </w:pPr>
-      <w:bookmarkStart w:id="13" w:name="_Toc284517957"/>
-      <w:bookmarkStart w:id="14" w:name="osx"/>
+      <w:bookmarkStart w:id="12" w:name="_Toc284517957"/>
+      <w:bookmarkStart w:id="13" w:name="osx"/>
       <w:r>
         <w:t xml:space="preserve">Installing </w:t>
       </w:r>
@@ -2086,9 +2083,9 @@
       <w:r>
         <w:t>X</w:t>
       </w:r>
-      <w:bookmarkEnd w:id="13"/>
-    </w:p>
-    <w:bookmarkEnd w:id="14"/>
+      <w:bookmarkEnd w:id="12"/>
+    </w:p>
+    <w:bookmarkEnd w:id="13"/>
     <w:p>
       <w:r>
         <w:t>On OS</w:t>
@@ -2116,8 +2113,8 @@
       <w:pPr>
         <w:pStyle w:val="Heading2"/>
       </w:pPr>
-      <w:bookmarkStart w:id="15" w:name="_Toc284517958"/>
-      <w:bookmarkStart w:id="16" w:name="windows"/>
+      <w:bookmarkStart w:id="14" w:name="_Toc284517958"/>
+      <w:bookmarkStart w:id="15" w:name="windows"/>
       <w:r>
         <w:t xml:space="preserve">Installing </w:t>
       </w:r>
@@ -2130,7 +2127,7 @@
       <w:r>
         <w:t>Linux</w:t>
       </w:r>
-      <w:bookmarkEnd w:id="15"/>
+      <w:bookmarkEnd w:id="14"/>
     </w:p>
     <w:p>
       <w:r>
@@ -2195,7 +2192,7 @@
       <w:pPr>
         <w:pStyle w:val="Heading2"/>
       </w:pPr>
-      <w:bookmarkStart w:id="17" w:name="_Toc284517959"/>
+      <w:bookmarkStart w:id="16" w:name="_Toc284517959"/>
       <w:r>
         <w:t xml:space="preserve">Installing </w:t>
       </w:r>
@@ -2208,207 +2205,207 @@
       <w:r>
         <w:t>Windows</w:t>
       </w:r>
+      <w:bookmarkEnd w:id="16"/>
+    </w:p>
+    <w:bookmarkEnd w:id="15"/>
+    <w:p>
+      <w:r>
+        <w:t xml:space="preserve">On Windows, double click the downloaded file and go through the guided installer. Once </w:t>
+      </w:r>
+      <w:r>
+        <w:t>the installer is finished</w:t>
+      </w:r>
+      <w:r>
+        <w:t xml:space="preserve">, go to </w:t>
+      </w:r>
+      <w:r>
+        <w:t xml:space="preserve">the 'Start Menu' </w:t>
+      </w:r>
+      <w:r>
+        <w:t xml:space="preserve">and look </w:t>
+      </w:r>
+      <w:r>
+        <w:t xml:space="preserve">under 'All Programs' </w:t>
+      </w:r>
+      <w:r>
+        <w:t xml:space="preserve">where </w:t>
+      </w:r>
+      <w:r>
+        <w:t xml:space="preserve">there will be a new </w:t>
+      </w:r>
+      <w:r>
+        <w:t>HybridCheck</w:t>
+      </w:r>
+      <w:r>
+        <w:t xml:space="preserve"> section with three execu</w:t>
+      </w:r>
+      <w:r>
+        <w:t>tab</w:t>
+      </w:r>
+      <w:r>
+        <w:t>le options:</w:t>
+      </w:r>
+    </w:p>
+    <w:p>
+      <w:pPr>
+        <w:pStyle w:val="DefinitionTerm"/>
+      </w:pPr>
+      <w:r>
+        <w:t>HybridCheck</w:t>
+      </w:r>
+    </w:p>
+    <w:p>
+      <w:pPr>
+        <w:pStyle w:val="Definition"/>
+      </w:pPr>
+      <w:r>
+        <w:t>Run</w:t>
+      </w:r>
+      <w:r>
+        <w:t>s</w:t>
+      </w:r>
+      <w:r>
+        <w:t xml:space="preserve"> the </w:t>
+      </w:r>
+      <w:r>
+        <w:t>HybridCheck</w:t>
+      </w:r>
+      <w:r>
+        <w:t xml:space="preserve"> program.</w:t>
+      </w:r>
+    </w:p>
+    <w:p>
+      <w:pPr>
+        <w:pStyle w:val="DefinitionTerm"/>
+      </w:pPr>
+      <w:r>
+        <w:t>Uninstall</w:t>
+      </w:r>
+    </w:p>
+    <w:p>
+      <w:pPr>
+        <w:pStyle w:val="Definition"/>
+      </w:pPr>
+      <w:r>
+        <w:t>Uninstall</w:t>
+      </w:r>
+      <w:r>
+        <w:t>s</w:t>
+      </w:r>
+      <w:r>
+        <w:t xml:space="preserve"> the </w:t>
+      </w:r>
+      <w:r>
+        <w:t>HybridCheck</w:t>
+      </w:r>
+      <w:r>
+        <w:t xml:space="preserve"> launcher. R and the R library will still be on the machine.</w:t>
+      </w:r>
+    </w:p>
+    <w:p>
+      <w:pPr>
+        <w:pStyle w:val="DefinitionTerm"/>
+      </w:pPr>
+      <w:r>
+        <w:t>Update</w:t>
+      </w:r>
+    </w:p>
+    <w:p>
+      <w:pPr>
+        <w:pStyle w:val="Definition"/>
+      </w:pPr>
+      <w:r>
+        <w:t>Force</w:t>
+      </w:r>
+      <w:r>
+        <w:t>s</w:t>
+      </w:r>
+      <w:r>
+        <w:t xml:space="preserve"> an update of the </w:t>
+      </w:r>
+      <w:r>
+        <w:t>HybridCheck</w:t>
+      </w:r>
+      <w:r>
+        <w:t xml:space="preserve"> library and the packages it depends on.</w:t>
+      </w:r>
+    </w:p>
+    <w:p>
+      <w:pPr>
+        <w:pStyle w:val="Heading1"/>
+      </w:pPr>
+      <w:bookmarkStart w:id="17" w:name="_Toc284517960"/>
+      <w:bookmarkStart w:id="18" w:name="running-hybrids-on-your-machine-with-the"/>
+      <w:r>
+        <w:t xml:space="preserve">Running </w:t>
+      </w:r>
+      <w:r>
+        <w:t>HybridCheck</w:t>
+      </w:r>
+      <w:r>
+        <w:t xml:space="preserve"> on your machine with the launcher</w:t>
+      </w:r>
+      <w:r>
+        <w:t xml:space="preserve"> and Graphical User Interface (GUI)</w:t>
+      </w:r>
       <w:bookmarkEnd w:id="17"/>
     </w:p>
-    <w:bookmarkEnd w:id="16"/>
-    <w:p>
-      <w:r>
-        <w:t xml:space="preserve">On Windows, double click the downloaded file and go through the guided installer. Once </w:t>
-      </w:r>
-      <w:r>
-        <w:t>the installer is finished</w:t>
-      </w:r>
-      <w:r>
-        <w:t xml:space="preserve">, go to </w:t>
-      </w:r>
-      <w:r>
-        <w:t xml:space="preserve">the 'Start Menu' </w:t>
-      </w:r>
-      <w:r>
-        <w:t xml:space="preserve">and look </w:t>
-      </w:r>
-      <w:r>
-        <w:t xml:space="preserve">under 'All Programs' </w:t>
-      </w:r>
-      <w:r>
-        <w:t xml:space="preserve">where </w:t>
-      </w:r>
-      <w:r>
-        <w:t xml:space="preserve">there will be a new </w:t>
+    <w:bookmarkEnd w:id="18"/>
+    <w:p>
+      <w:r>
+        <w:t xml:space="preserve">In </w:t>
+      </w:r>
+      <w:r>
+        <w:t>Windows</w:t>
+      </w:r>
+      <w:r>
+        <w:t xml:space="preserve">, </w:t>
+      </w:r>
+      <w:r>
+        <w:t xml:space="preserve">you must </w:t>
+      </w:r>
+      <w:r>
+        <w:t xml:space="preserve">click on the </w:t>
       </w:r>
       <w:r>
         <w:t>HybridCheck</w:t>
       </w:r>
       <w:r>
-        <w:t xml:space="preserve"> section with three execu</w:t>
-      </w:r>
-      <w:r>
-        <w:t>tab</w:t>
-      </w:r>
-      <w:r>
-        <w:t>le options:</w:t>
-      </w:r>
-    </w:p>
-    <w:p>
-      <w:pPr>
-        <w:pStyle w:val="DefinitionTerm"/>
-      </w:pPr>
+        <w:t xml:space="preserve"> option in the </w:t>
+      </w:r>
+      <w:r>
+        <w:t>‘</w:t>
+      </w:r>
+      <w:r>
+        <w:t>All Programs</w:t>
+      </w:r>
+      <w:r>
+        <w:t>’</w:t>
+      </w:r>
+      <w:r>
+        <w:t xml:space="preserve"> menu</w:t>
+      </w:r>
+      <w:r>
+        <w:t xml:space="preserve">. In </w:t>
+      </w:r>
+      <w:r>
+        <w:t>OS X</w:t>
+      </w:r>
+      <w:r>
+        <w:t>,</w:t>
+      </w:r>
+      <w:r>
+        <w:t xml:space="preserve"> </w:t>
+      </w:r>
+      <w:r>
+        <w:t xml:space="preserve">you must </w:t>
+      </w:r>
+      <w:r>
+        <w:t xml:space="preserve">run the app from Launcher and choose the Run </w:t>
+      </w:r>
       <w:r>
         <w:t>HybridCheck</w:t>
       </w:r>
-    </w:p>
-    <w:p>
-      <w:pPr>
-        <w:pStyle w:val="Definition"/>
-      </w:pPr>
-      <w:r>
-        <w:t>Run</w:t>
-      </w:r>
-      <w:r>
-        <w:t>s</w:t>
-      </w:r>
-      <w:r>
-        <w:t xml:space="preserve"> the </w:t>
-      </w:r>
-      <w:r>
-        <w:t>HybridCheck</w:t>
-      </w:r>
-      <w:r>
-        <w:t xml:space="preserve"> program.</w:t>
-      </w:r>
-    </w:p>
-    <w:p>
-      <w:pPr>
-        <w:pStyle w:val="DefinitionTerm"/>
-      </w:pPr>
-      <w:r>
-        <w:t>Uninstall</w:t>
-      </w:r>
-    </w:p>
-    <w:p>
-      <w:pPr>
-        <w:pStyle w:val="Definition"/>
-      </w:pPr>
-      <w:r>
-        <w:t>Uninstall</w:t>
-      </w:r>
-      <w:r>
-        <w:t>s</w:t>
-      </w:r>
-      <w:r>
-        <w:t xml:space="preserve"> the </w:t>
-      </w:r>
-      <w:r>
-        <w:t>HybridCheck</w:t>
-      </w:r>
-      <w:r>
-        <w:t xml:space="preserve"> launcher. R and the R library will still be on the machine.</w:t>
-      </w:r>
-    </w:p>
-    <w:p>
-      <w:pPr>
-        <w:pStyle w:val="DefinitionTerm"/>
-      </w:pPr>
-      <w:r>
-        <w:t>Update</w:t>
-      </w:r>
-    </w:p>
-    <w:p>
-      <w:pPr>
-        <w:pStyle w:val="Definition"/>
-      </w:pPr>
-      <w:r>
-        <w:t>Force</w:t>
-      </w:r>
-      <w:r>
-        <w:t>s</w:t>
-      </w:r>
-      <w:r>
-        <w:t xml:space="preserve"> an update of the </w:t>
-      </w:r>
-      <w:r>
-        <w:t>HybridCheck</w:t>
-      </w:r>
-      <w:r>
-        <w:t xml:space="preserve"> library and the packages it depends on.</w:t>
-      </w:r>
-    </w:p>
-    <w:p>
-      <w:pPr>
-        <w:pStyle w:val="Heading1"/>
-      </w:pPr>
-      <w:bookmarkStart w:id="18" w:name="_Toc284517960"/>
-      <w:bookmarkStart w:id="19" w:name="running-hybrids-on-your-machine-with-the"/>
-      <w:r>
-        <w:t xml:space="preserve">Running </w:t>
-      </w:r>
-      <w:r>
-        <w:t>HybridCheck</w:t>
-      </w:r>
-      <w:r>
-        <w:t xml:space="preserve"> on your machine with the launcher</w:t>
-      </w:r>
-      <w:r>
-        <w:t xml:space="preserve"> and Graphical User Interface (GUI)</w:t>
-      </w:r>
-      <w:bookmarkEnd w:id="18"/>
-    </w:p>
-    <w:bookmarkEnd w:id="19"/>
-    <w:p>
-      <w:r>
-        <w:t xml:space="preserve">In </w:t>
-      </w:r>
-      <w:r>
-        <w:t>Windows</w:t>
-      </w:r>
-      <w:r>
-        <w:t xml:space="preserve">, </w:t>
-      </w:r>
-      <w:r>
-        <w:t xml:space="preserve">you must </w:t>
-      </w:r>
-      <w:r>
-        <w:t xml:space="preserve">click on the </w:t>
-      </w:r>
-      <w:r>
-        <w:t>HybridCheck</w:t>
-      </w:r>
-      <w:r>
-        <w:t xml:space="preserve"> option in the </w:t>
-      </w:r>
-      <w:r>
-        <w:t>‘</w:t>
-      </w:r>
-      <w:r>
-        <w:t>All Programs</w:t>
-      </w:r>
-      <w:r>
-        <w:t>’</w:t>
-      </w:r>
-      <w:r>
-        <w:t xml:space="preserve"> menu</w:t>
-      </w:r>
-      <w:r>
-        <w:t xml:space="preserve">. In </w:t>
-      </w:r>
-      <w:r>
-        <w:t>OS X</w:t>
-      </w:r>
-      <w:r>
-        <w:t>,</w:t>
-      </w:r>
-      <w:r>
-        <w:t xml:space="preserve"> </w:t>
-      </w:r>
-      <w:r>
-        <w:t xml:space="preserve">you must </w:t>
-      </w:r>
-      <w:r>
-        <w:t xml:space="preserve">run the app from Launcher and choose the Run </w:t>
-      </w:r>
-      <w:r>
-        <w:t>HybridCheck</w:t>
-      </w:r>
       <w:r>
         <w:t xml:space="preserve"> o</w:t>
       </w:r>
@@ -2416,16 +2413,15 @@
         <w:t xml:space="preserve">ption. In a GNU/Linux distribution, </w:t>
       </w:r>
       <w:r>
-        <w:t xml:space="preserve">you can </w:t>
-      </w:r>
-      <w:r>
-        <w:t>use the Run_</w:t>
-      </w:r>
-      <w:r>
-        <w:t>HybridCheck</w:t>
-      </w:r>
-      <w:r>
-        <w:t>.sh script provided in the folder you downloaded.</w:t>
+        <w:t>you can</w:t>
+      </w:r>
+      <w:r>
+        <w:t xml:space="preserve"> type ‘hybridcheck’ in a terminal window</w:t>
+      </w:r>
+      <w:bookmarkStart w:id="19" w:name="_GoBack"/>
+      <w:bookmarkEnd w:id="19"/>
+      <w:r>
+        <w:t>.</w:t>
       </w:r>
     </w:p>
     <w:p>
@@ -2628,35 +2624,20 @@
       <w:pPr>
         <w:pStyle w:val="Caption"/>
       </w:pPr>
-      <w:proofErr w:type="gramStart"/>
       <w:r>
         <w:t xml:space="preserve">Figure </w:t>
       </w:r>
-      <w:r>
-        <w:fldChar w:fldCharType="begin"/>
-      </w:r>
-      <w:r>
-        <w:instrText xml:space="preserve"> SEQ Figure \* ARABIC </w:instrText>
-      </w:r>
-      <w:r>
-        <w:fldChar w:fldCharType="separate"/>
-      </w:r>
-      <w:r>
-        <w:rPr>
-          <w:noProof/>
-        </w:rPr>
-        <w:t>1</w:t>
-      </w:r>
-      <w:r>
-        <w:rPr>
-          <w:noProof/>
-        </w:rPr>
-        <w:fldChar w:fldCharType="end"/>
-      </w:r>
+      <w:fldSimple w:instr=" SEQ Figure \* ARABIC ">
+        <w:r>
+          <w:rPr>
+            <w:noProof/>
+          </w:rPr>
+          <w:t>1</w:t>
+        </w:r>
+      </w:fldSimple>
       <w:r>
         <w:t>.</w:t>
       </w:r>
-      <w:proofErr w:type="gramEnd"/>
       <w:r>
         <w:t xml:space="preserve"> The DNA sequence file input screen.</w:t>
       </w:r>
@@ -2839,37 +2820,19 @@
       <w:pPr>
         <w:pStyle w:val="Caption"/>
       </w:pPr>
-      <w:proofErr w:type="gramStart"/>
       <w:r>
         <w:t xml:space="preserve">Figure </w:t>
       </w:r>
-      <w:r>
-        <w:fldChar w:fldCharType="begin"/>
-      </w:r>
-      <w:r>
-        <w:instrText xml:space="preserve"> SEQ Figure \* ARABIC </w:instrText>
-      </w:r>
-      <w:r>
-        <w:fldChar w:fldCharType="separate"/>
-      </w:r>
-      <w:r>
-        <w:rPr>
-          <w:noProof/>
-        </w:rPr>
-        <w:t>2</w:t>
-      </w:r>
-      <w:r>
-        <w:rPr>
-          <w:noProof/>
-        </w:rPr>
-        <w:fldChar w:fldCharType="end"/>
-      </w:r>
-      <w:r>
-        <w:t>.</w:t>
-      </w:r>
-      <w:proofErr w:type="gramEnd"/>
-      <w:r>
-        <w:t xml:space="preserve"> </w:t>
+      <w:fldSimple w:instr=" SEQ Figure \* ARABIC ">
+        <w:r>
+          <w:rPr>
+            <w:noProof/>
+          </w:rPr>
+          <w:t>2</w:t>
+        </w:r>
+      </w:fldSimple>
+      <w:r>
+        <w:t xml:space="preserve">. </w:t>
       </w:r>
       <w:r>
         <w:t>HybridCheck</w:t>
@@ -3806,43 +3769,20 @@
       <w:pPr>
         <w:pStyle w:val="Caption"/>
       </w:pPr>
-      <w:proofErr w:type="gramStart"/>
       <w:r>
         <w:t xml:space="preserve">Figure </w:t>
       </w:r>
-      <w:r>
-        <w:fldChar w:fldCharType="begin"/>
-      </w:r>
-      <w:r>
-        <w:instrText xml:space="preserve"> SEQ Figure \* ARABIC </w:instrText>
-      </w:r>
-      <w:r>
-        <w:fldChar w:fldCharType="separate"/>
-      </w:r>
-      <w:r>
-        <w:rPr>
-          <w:noProof/>
-        </w:rPr>
-        <w:t>3</w:t>
-      </w:r>
-      <w:r>
-        <w:rPr>
-          <w:noProof/>
-        </w:rPr>
-        <w:fldChar w:fldCharType="end"/>
-      </w:r>
-      <w:r>
-        <w:t>.</w:t>
-      </w:r>
-      <w:proofErr w:type="gramEnd"/>
-      <w:r>
-        <w:t xml:space="preserve"> </w:t>
-      </w:r>
-      <w:proofErr w:type="gramStart"/>
-      <w:r>
-        <w:t>Four Taxon Test screen.</w:t>
-      </w:r>
-      <w:proofErr w:type="gramEnd"/>
+      <w:fldSimple w:instr=" SEQ Figure \* ARABIC ">
+        <w:r>
+          <w:rPr>
+            <w:noProof/>
+          </w:rPr>
+          <w:t>3</w:t>
+        </w:r>
+      </w:fldSimple>
+      <w:r>
+        <w:t>. Four Taxon Test screen.</w:t>
+      </w:r>
     </w:p>
     <w:p>
       <w:pPr>
@@ -3900,45 +3840,19 @@
       <w:pPr>
         <w:pStyle w:val="Caption"/>
       </w:pPr>
-      <w:proofErr w:type="gramStart"/>
       <w:r>
         <w:t xml:space="preserve">Figure </w:t>
       </w:r>
-      <w:r>
-        <w:fldChar w:fldCharType="begin"/>
-      </w:r>
-      <w:r>
-        <w:instrText xml:space="preserve"> SEQ Figure \* ARABIC </w:instrText>
-      </w:r>
-      <w:r>
-        <w:fldChar w:fldCharType="separate"/>
-      </w:r>
-      <w:r>
-        <w:rPr>
-          <w:noProof/>
-        </w:rPr>
-        <w:t>4</w:t>
-      </w:r>
-      <w:r>
-        <w:rPr>
-          <w:noProof/>
-        </w:rPr>
-        <w:fldChar w:fldCharType="end"/>
-      </w:r>
-      <w:r>
-        <w:t>.</w:t>
-      </w:r>
-      <w:proofErr w:type="gramEnd"/>
-      <w:r>
-        <w:t xml:space="preserve"> Running the </w:t>
-      </w:r>
-      <w:proofErr w:type="gramStart"/>
-      <w:r>
-        <w:t>four taxon</w:t>
-      </w:r>
-      <w:proofErr w:type="gramEnd"/>
-      <w:r>
-        <w:t xml:space="preserve"> tests.</w:t>
+      <w:fldSimple w:instr=" SEQ Figure \* ARABIC ">
+        <w:r>
+          <w:rPr>
+            <w:noProof/>
+          </w:rPr>
+          <w:t>4</w:t>
+        </w:r>
+      </w:fldSimple>
+      <w:r>
+        <w:t>. Running the four taxon tests.</w:t>
       </w:r>
       <w:r>
         <w:t xml:space="preserve"> In this example, a jack-knife block size of 20</w:t>
@@ -4007,37 +3921,19 @@
       <w:pPr>
         <w:pStyle w:val="Caption"/>
       </w:pPr>
-      <w:proofErr w:type="gramStart"/>
       <w:r>
         <w:t xml:space="preserve">Figure </w:t>
       </w:r>
-      <w:r>
-        <w:fldChar w:fldCharType="begin"/>
-      </w:r>
-      <w:r>
-        <w:instrText xml:space="preserve"> SEQ Figure \* ARABIC </w:instrText>
-      </w:r>
-      <w:r>
-        <w:fldChar w:fldCharType="separate"/>
-      </w:r>
-      <w:r>
-        <w:rPr>
-          <w:noProof/>
-        </w:rPr>
-        <w:t>5</w:t>
-      </w:r>
-      <w:r>
-        <w:rPr>
-          <w:noProof/>
-        </w:rPr>
-        <w:fldChar w:fldCharType="end"/>
-      </w:r>
-      <w:r>
-        <w:t>.</w:t>
-      </w:r>
-      <w:proofErr w:type="gramEnd"/>
-      <w:r>
-        <w:t xml:space="preserve"> An example of the </w:t>
+      <w:fldSimple w:instr=" SEQ Figure \* ARABIC ">
+        <w:r>
+          <w:rPr>
+            <w:noProof/>
+          </w:rPr>
+          <w:t>5</w:t>
+        </w:r>
+      </w:fldSimple>
+      <w:r>
+        <w:t xml:space="preserve">. An example of the </w:t>
       </w:r>
       <w:r>
         <w:t>g</w:t>
@@ -4063,18 +3959,10 @@
         <w:t xml:space="preserve">You can see from the image that the test was applied </w:t>
       </w:r>
       <w:r>
-        <w:t>to the assumed history of (((Pop2, Pop3), Pop4), Pop1)</w:t>
-      </w:r>
-      <w:proofErr w:type="gramStart"/>
-      <w:r>
-        <w:t>;</w:t>
-      </w:r>
-      <w:r>
-        <w:t>.</w:t>
-      </w:r>
-      <w:proofErr w:type="gramEnd"/>
-      <w:r>
-        <w:t xml:space="preserve"> In the top panel are a series of stats computed for the whole length of the multiple sequence alignment</w:t>
+        <w:t>to the assumed history of (((Pop2, Pop3), Pop4), Pop1);</w:t>
+      </w:r>
+      <w:r>
+        <w:t>. In the top panel are a series of stats computed for the whole length of the multiple sequence alignment</w:t>
       </w:r>
       <w:r>
         <w:t xml:space="preserve">, including the ABBA and BABA scores, </w:t>
@@ -4421,27 +4309,13 @@
         <w:rPr>
           <w:rFonts w:eastAsiaTheme="minorEastAsia"/>
         </w:rPr>
-        <w:t xml:space="preserve"> it may have </w:t>
-      </w:r>
-      <w:proofErr w:type="gramStart"/>
-      <w:r>
-        <w:rPr>
-          <w:rFonts w:eastAsiaTheme="minorEastAsia"/>
-        </w:rPr>
-        <w:t xml:space="preserve">an </w:t>
-      </w:r>
-      <w:r>
-        <w:rPr>
-          <w:rFonts w:eastAsiaTheme="minorEastAsia"/>
-        </w:rPr>
-        <w:t>‘unfair’</w:t>
-      </w:r>
-      <w:proofErr w:type="gramEnd"/>
-      <w:r>
-        <w:rPr>
-          <w:rFonts w:eastAsiaTheme="minorEastAsia"/>
-        </w:rPr>
-        <w:t xml:space="preserve"> influence on the observed global statistics, and it’s influence will be reduced when computing the jack-knife corrected global statistics.</w:t>
+        <w:t xml:space="preserve"> it may have an </w:t>
+      </w:r>
+      <w:r>
+        <w:rPr>
+          <w:rFonts w:eastAsiaTheme="minorEastAsia"/>
+        </w:rPr>
+        <w:t>‘unfair’ influence on the observed global statistics, and it’s influence will be reduced when computing the jack-knife corrected global statistics.</w:t>
       </w:r>
       <w:r>
         <w:rPr>
@@ -4633,27 +4507,14 @@
       <w:r>
         <w:t xml:space="preserve">Figure </w:t>
       </w:r>
-      <w:r>
-        <w:fldChar w:fldCharType="begin"/>
-      </w:r>
-      <w:r>
-        <w:instrText xml:space="preserve"> SEQ Figure \* ARABIC </w:instrText>
-      </w:r>
-      <w:r>
-        <w:fldChar w:fldCharType="separate"/>
-      </w:r>
-      <w:r>
-        <w:rPr>
-          <w:noProof/>
-        </w:rPr>
-        <w:t>6</w:t>
-      </w:r>
-      <w:r>
-        <w:rPr>
-          <w:noProof/>
-        </w:rPr>
-        <w:fldChar w:fldCharType="end"/>
-      </w:r>
+      <w:fldSimple w:instr=" SEQ Figure \* ARABIC ">
+        <w:r>
+          <w:rPr>
+            <w:noProof/>
+          </w:rPr>
+          <w:t>6</w:t>
+        </w:r>
+      </w:fldSimple>
       <w:r>
         <w:t xml:space="preserve"> Table of statistics computed for each jack-knife segment.</w:t>
       </w:r>
@@ -4817,13 +4678,8 @@
         <w:t xml:space="preserve"> same popu</w:t>
       </w:r>
       <w:r>
-        <w:t>lation are allowed in a triplet</w:t>
-      </w:r>
-      <w:proofErr w:type="gramStart"/>
-      <w:r>
-        <w:t>;</w:t>
-      </w:r>
-      <w:proofErr w:type="gramEnd"/>
+        <w:t>lation are allowed in a triplet;</w:t>
+      </w:r>
       <w:r>
         <w:t xml:space="preserve"> one or two.</w:t>
       </w:r>
@@ -4958,46 +4814,26 @@
       <w:pPr>
         <w:pStyle w:val="Caption"/>
       </w:pPr>
-      <w:proofErr w:type="gramStart"/>
       <w:r>
         <w:t xml:space="preserve">Figure </w:t>
       </w:r>
-      <w:r>
-        <w:fldChar w:fldCharType="begin"/>
-      </w:r>
-      <w:r>
-        <w:instrText xml:space="preserve"> SEQ Figure \* ARABIC </w:instrText>
-      </w:r>
-      <w:r>
-        <w:fldChar w:fldCharType="separate"/>
-      </w:r>
-      <w:r>
-        <w:rPr>
-          <w:noProof/>
-        </w:rPr>
-        <w:t>7</w:t>
-      </w:r>
-      <w:r>
-        <w:rPr>
-          <w:noProof/>
-        </w:rPr>
-        <w:fldChar w:fldCharType="end"/>
-      </w:r>
+      <w:fldSimple w:instr=" SEQ Figure \* ARABIC ">
+        <w:r>
+          <w:rPr>
+            <w:noProof/>
+          </w:rPr>
+          <w:t>7</w:t>
+        </w:r>
+      </w:fldSimple>
       <w:r>
         <w:t>.</w:t>
       </w:r>
-      <w:proofErr w:type="gramEnd"/>
-      <w:r>
-        <w:t xml:space="preserve"> </w:t>
-      </w:r>
-      <w:proofErr w:type="gramStart"/>
-      <w:r>
-        <w:t>The triplet</w:t>
+      <w:r>
+        <w:t xml:space="preserve"> The triplet</w:t>
       </w:r>
       <w:r>
         <w:t xml:space="preserve"> generation screen.</w:t>
       </w:r>
-      <w:proofErr w:type="gramEnd"/>
     </w:p>
     <w:p>
       <w:pPr>
@@ -5056,7 +4892,6 @@
       <w:pPr>
         <w:pStyle w:val="Caption"/>
       </w:pPr>
-      <w:proofErr w:type="gramStart"/>
       <w:r>
         <w:t xml:space="preserve">Figure </w:t>
       </w:r>
@@ -5082,11 +4917,7 @@
         <w:fldChar w:fldCharType="end"/>
       </w:r>
       <w:r>
-        <w:t>.</w:t>
-      </w:r>
-      <w:proofErr w:type="gramEnd"/>
-      <w:r>
-        <w:t xml:space="preserve"> Triplets </w:t>
+        <w:t xml:space="preserve">. Triplets </w:t>
       </w:r>
       <w:r>
         <w:t xml:space="preserve">to scan have been </w:t>
@@ -5183,13 +5014,8 @@
         <w:t xml:space="preserve">he page is split into two </w:t>
       </w:r>
       <w:r>
-        <w:t>sections</w:t>
-      </w:r>
-      <w:proofErr w:type="gramStart"/>
-      <w:r>
-        <w:t>;</w:t>
-      </w:r>
-      <w:proofErr w:type="gramEnd"/>
+        <w:t>sections;</w:t>
+      </w:r>
       <w:r>
         <w:t xml:space="preserve"> the </w:t>
       </w:r>
@@ -5366,7 +5192,6 @@
       <w:pPr>
         <w:pStyle w:val="Caption"/>
       </w:pPr>
-      <w:proofErr w:type="gramStart"/>
       <w:r>
         <w:t xml:space="preserve">Figure </w:t>
       </w:r>
@@ -5394,7 +5219,6 @@
       <w:r>
         <w:t>.</w:t>
       </w:r>
-      <w:proofErr w:type="gramEnd"/>
       <w:r>
         <w:t xml:space="preserve"> Analys</w:t>
       </w:r>
@@ -5570,69 +5394,54 @@
       <w:r>
         <w:t xml:space="preserve"> the </w:t>
       </w:r>
-      <w:proofErr w:type="gramStart"/>
       <w:r>
         <w:rPr>
           <w:i/>
         </w:rPr>
-        <w:t>No,</w:t>
-      </w:r>
-      <w:proofErr w:type="gramEnd"/>
+        <w:t>No, automatically</w:t>
+      </w:r>
       <w:r>
         <w:rPr>
           <w:i/>
         </w:rPr>
-        <w:t xml:space="preserve"> automatically</w:t>
+        <w:t xml:space="preserve"> detect thresholds from data</w:t>
+      </w:r>
+      <w:r>
+        <w:t xml:space="preserve"> checkbox</w:t>
+      </w:r>
+      <w:r>
+        <w:t xml:space="preserve"> for the </w:t>
       </w:r>
       <w:r>
         <w:rPr>
           <w:i/>
         </w:rPr>
-        <w:t xml:space="preserve"> detect thresholds from data</w:t>
-      </w:r>
-      <w:r>
-        <w:t xml:space="preserve"> checkbox</w:t>
-      </w:r>
-      <w:r>
-        <w:t xml:space="preserve"> for the </w:t>
+        <w:t>Use a manual threshold?</w:t>
+      </w:r>
+      <w:r>
+        <w:t xml:space="preserve"> option</w:t>
+      </w:r>
+      <w:r>
+        <w:t xml:space="preserve">. </w:t>
+      </w:r>
+      <w:r>
+        <w:t>A</w:t>
+      </w:r>
+      <w:r>
+        <w:t>lternatively,</w:t>
+      </w:r>
+      <w:r>
+        <w:t xml:space="preserve"> </w:t>
+      </w:r>
+      <w:r>
+        <w:t xml:space="preserve">tick </w:t>
       </w:r>
       <w:r>
         <w:rPr>
           <w:i/>
         </w:rPr>
-        <w:t>Use a manual threshold?</w:t>
-      </w:r>
-      <w:r>
-        <w:t xml:space="preserve"> </w:t>
-      </w:r>
-      <w:proofErr w:type="gramStart"/>
-      <w:r>
-        <w:t>option</w:t>
-      </w:r>
-      <w:proofErr w:type="gramEnd"/>
-      <w:r>
-        <w:t xml:space="preserve">. </w:t>
-      </w:r>
-      <w:r>
-        <w:t>A</w:t>
-      </w:r>
-      <w:r>
-        <w:t>lternatively,</w:t>
-      </w:r>
-      <w:r>
-        <w:t xml:space="preserve"> </w:t>
-      </w:r>
-      <w:r>
-        <w:t xml:space="preserve">tick </w:t>
-      </w:r>
-      <w:proofErr w:type="gramStart"/>
-      <w:r>
-        <w:rPr>
-          <w:i/>
-        </w:rPr>
         <w:t>Yes</w:t>
       </w:r>
-      <w:proofErr w:type="gramEnd"/>
       <w:r>
         <w:t xml:space="preserve"> </w:t>
       </w:r>
@@ -5974,21 +5783,7 @@
         <w:rPr>
           <w:rFonts w:eastAsiaTheme="minorEastAsia"/>
         </w:rPr>
-        <w:t xml:space="preserve">ha for this test is 0.05, and values less than 0.05 </w:t>
-      </w:r>
-      <w:proofErr w:type="gramStart"/>
-      <w:r>
-        <w:rPr>
-          <w:rFonts w:eastAsiaTheme="minorEastAsia"/>
-        </w:rPr>
-        <w:t>pass</w:t>
-      </w:r>
-      <w:proofErr w:type="gramEnd"/>
-      <w:r>
-        <w:rPr>
-          <w:rFonts w:eastAsiaTheme="minorEastAsia"/>
-        </w:rPr>
-        <w:t xml:space="preserve"> the test. The alpha can be set </w:t>
+        <w:t xml:space="preserve">ha for this test is 0.05, and values less than 0.05 pass the test. The alpha can be set </w:t>
       </w:r>
       <w:r>
         <w:rPr>
@@ -6601,37 +6396,19 @@
       <w:pPr>
         <w:pStyle w:val="Caption"/>
       </w:pPr>
-      <w:proofErr w:type="gramStart"/>
       <w:r>
         <w:t xml:space="preserve">Figure </w:t>
       </w:r>
-      <w:r>
-        <w:fldChar w:fldCharType="begin"/>
-      </w:r>
-      <w:r>
-        <w:instrText xml:space="preserve"> SEQ Figure \* ARABIC </w:instrText>
-      </w:r>
-      <w:r>
-        <w:fldChar w:fldCharType="separate"/>
-      </w:r>
-      <w:r>
-        <w:rPr>
-          <w:noProof/>
-        </w:rPr>
-        <w:t>10</w:t>
-      </w:r>
-      <w:r>
-        <w:rPr>
-          <w:noProof/>
-        </w:rPr>
-        <w:fldChar w:fldCharType="end"/>
-      </w:r>
-      <w:r>
-        <w:t>.</w:t>
-      </w:r>
-      <w:proofErr w:type="gramEnd"/>
-      <w:r>
-        <w:t xml:space="preserve"> Viewing the results</w:t>
+      <w:fldSimple w:instr=" SEQ Figure \* ARABIC ">
+        <w:r>
+          <w:rPr>
+            <w:noProof/>
+          </w:rPr>
+          <w:t>10</w:t>
+        </w:r>
+      </w:fldSimple>
+      <w:r>
+        <w:t>. Viewing the results</w:t>
       </w:r>
       <w:r>
         <w:t xml:space="preserve"> of an analys</w:t>
@@ -6690,15 +6467,7 @@
         <w:t>10</w:t>
       </w:r>
       <w:r>
-        <w:t>) and set a download destination and name for the plot in the resulting dialog window. Alternatively, right click on them and select "Save Image As</w:t>
-      </w:r>
-      <w:proofErr w:type="gramStart"/>
-      <w:r>
-        <w:t>..</w:t>
-      </w:r>
-      <w:proofErr w:type="gramEnd"/>
-      <w:r>
-        <w:t xml:space="preserve">.", exactly as for any image in a web browser. </w:t>
+        <w:t xml:space="preserve">) and set a download destination and name for the plot in the resulting dialog window. Alternatively, right click on them and select "Save Image As...", exactly as for any image in a web browser. </w:t>
       </w:r>
     </w:p>
     <w:p/>
@@ -6886,7 +6655,6 @@
       <w:pPr>
         <w:pStyle w:val="Caption"/>
       </w:pPr>
-      <w:proofErr w:type="gramStart"/>
       <w:r>
         <w:t xml:space="preserve">Figure </w:t>
       </w:r>
@@ -6912,11 +6680,7 @@
         <w:fldChar w:fldCharType="end"/>
       </w:r>
       <w:r>
-        <w:t>.</w:t>
-      </w:r>
-      <w:proofErr w:type="gramEnd"/>
-      <w:r>
-        <w:t xml:space="preserve"> Viewing the results of an analysed triplet: </w:t>
+        <w:t xml:space="preserve">. Viewing the results of an analysed triplet: </w:t>
       </w:r>
       <w:r>
         <w:t xml:space="preserve">A </w:t>
@@ -7204,7 +6968,6 @@
       <w:pPr>
         <w:pStyle w:val="Caption"/>
       </w:pPr>
-      <w:proofErr w:type="gramStart"/>
       <w:r>
         <w:t xml:space="preserve">Figure </w:t>
       </w:r>
@@ -7230,11 +6993,7 @@
         <w:fldChar w:fldCharType="end"/>
       </w:r>
       <w:r>
-        <w:t>.</w:t>
-      </w:r>
-      <w:proofErr w:type="gramEnd"/>
-      <w:r>
-        <w:t xml:space="preserve"> Known recombination regions can be tested and dated with </w:t>
+        <w:t xml:space="preserve">. Known recombination regions can be tested and dated with </w:t>
       </w:r>
       <w:r>
         <w:t>HybridCheck</w:t>
@@ -7646,7 +7405,7 @@
         <w:rStyle w:val="PageNumber"/>
         <w:noProof/>
       </w:rPr>
-      <w:t>2</w:t>
+      <w:t>5</w:t>
     </w:r>
     <w:r>
       <w:rPr>
@@ -9695,7 +9454,7 @@
 </file>
 
 <file path=customXml/itemProps1.xml><?xml version="1.0" encoding="utf-8"?>
-<ds:datastoreItem xmlns:ds="http://schemas.openxmlformats.org/officeDocument/2006/customXml" ds:itemID="{7BDB5B93-319F-204E-AA36-0A5A4078B40C}">
+<ds:datastoreItem xmlns:ds="http://schemas.openxmlformats.org/officeDocument/2006/customXml" ds:itemID="{5E399DA6-3771-5747-8D17-27A477C8AF26}">
   <ds:schemaRefs>
     <ds:schemaRef ds:uri="http://schemas.openxmlformats.org/officeDocument/2006/bibliography"/>
   </ds:schemaRefs>

</xml_diff>

<commit_message>
Edited the HybridCheck user manual
</commit_message>
<xml_diff>
--- a/Manual/HybridCheck_User_Manual.docx
+++ b/Manual/HybridCheck_User_Manual.docx
@@ -6,9 +6,11 @@
       <w:pPr>
         <w:pStyle w:val="Title"/>
       </w:pPr>
+      <w:proofErr w:type="spellStart"/>
       <w:r>
         <w:t>HybridCheck</w:t>
       </w:r>
+      <w:proofErr w:type="spellEnd"/>
       <w:r>
         <w:t xml:space="preserve"> User Manual</w:t>
       </w:r>
@@ -87,12 +89,14 @@
         </w:rPr>
       </w:pPr>
       <w:bookmarkStart w:id="0" w:name="introduction"/>
+      <w:proofErr w:type="spellStart"/>
       <w:r>
         <w:rPr>
           <w:lang w:val="en-GB"/>
         </w:rPr>
         <w:t>HybridCheck</w:t>
       </w:r>
+      <w:proofErr w:type="spellEnd"/>
       <w:r>
         <w:rPr>
           <w:lang w:val="en-GB"/>
@@ -129,12 +133,14 @@
         </w:rPr>
         <w:t xml:space="preserve">The </w:t>
       </w:r>
+      <w:proofErr w:type="spellStart"/>
       <w:r>
         <w:rPr>
           <w:lang w:val="en-GB"/>
         </w:rPr>
         <w:t>HybridCheck</w:t>
       </w:r>
+      <w:proofErr w:type="spellEnd"/>
       <w:r>
         <w:rPr>
           <w:lang w:val="en-GB"/>
@@ -159,12 +165,14 @@
         </w:rPr>
         <w:t xml:space="preserve"> user-friendly graphical interface. </w:t>
       </w:r>
+      <w:proofErr w:type="spellStart"/>
       <w:r>
         <w:rPr>
           <w:lang w:val="en-GB"/>
         </w:rPr>
         <w:t>HybridCheck</w:t>
       </w:r>
+      <w:proofErr w:type="spellEnd"/>
       <w:r>
         <w:rPr>
           <w:lang w:val="en-GB"/>
@@ -1572,9 +1580,11 @@
       <w:r>
         <w:t xml:space="preserve">, but who want to use </w:t>
       </w:r>
+      <w:proofErr w:type="spellStart"/>
       <w:r>
         <w:t>HybridCheck</w:t>
       </w:r>
+      <w:proofErr w:type="spellEnd"/>
       <w:r>
         <w:t xml:space="preserve">. We have created a </w:t>
       </w:r>
@@ -1590,9 +1600,11 @@
       <w:r>
         <w:t xml:space="preserve"> for </w:t>
       </w:r>
+      <w:proofErr w:type="spellStart"/>
       <w:r>
         <w:t>HybridCheck</w:t>
       </w:r>
+      <w:proofErr w:type="spellEnd"/>
       <w:r>
         <w:t xml:space="preserve"> ba</w:t>
       </w:r>
@@ -1623,9 +1635,11 @@
       <w:r>
         <w:t xml:space="preserve">. The GUI version of </w:t>
       </w:r>
+      <w:proofErr w:type="spellStart"/>
       <w:r>
         <w:t>HybridCheck</w:t>
       </w:r>
+      <w:proofErr w:type="spellEnd"/>
       <w:r>
         <w:t xml:space="preserve"> is intended for exploratory analysis of </w:t>
       </w:r>
@@ -1662,11 +1676,16 @@
         <w:t xml:space="preserve">many files </w:t>
       </w:r>
       <w:r>
-        <w:t>and analysi</w:t>
+        <w:t xml:space="preserve">and </w:t>
+      </w:r>
+      <w:proofErr w:type="spellStart"/>
+      <w:r>
+        <w:t>analysi</w:t>
       </w:r>
       <w:r>
         <w:t>ng</w:t>
       </w:r>
+      <w:proofErr w:type="spellEnd"/>
       <w:r>
         <w:t xml:space="preserve"> many </w:t>
       </w:r>
@@ -1676,9 +1695,11 @@
       <w:r>
         <w:t xml:space="preserve">, </w:t>
       </w:r>
+      <w:proofErr w:type="spellStart"/>
       <w:r>
         <w:t>HybridCheck</w:t>
       </w:r>
+      <w:proofErr w:type="spellEnd"/>
       <w:r>
         <w:t xml:space="preserve"> is be</w:t>
       </w:r>
@@ -1700,9 +1721,11 @@
       <w:r>
         <w:t xml:space="preserve">document "Programming with </w:t>
       </w:r>
+      <w:proofErr w:type="spellStart"/>
       <w:r>
         <w:t>HybridCheck</w:t>
       </w:r>
+      <w:proofErr w:type="spellEnd"/>
       <w:r>
         <w:t>"</w:t>
       </w:r>
@@ -1743,16 +1766,20 @@
       <w:r>
         <w:t xml:space="preserve">What is needed before installing </w:t>
       </w:r>
+      <w:proofErr w:type="spellStart"/>
       <w:r>
         <w:t>HybridCheck</w:t>
       </w:r>
       <w:bookmarkEnd w:id="3"/>
+      <w:proofErr w:type="spellEnd"/>
     </w:p>
     <w:bookmarkEnd w:id="4"/>
     <w:p>
+      <w:proofErr w:type="spellStart"/>
       <w:r>
         <w:t>HybridCheck</w:t>
       </w:r>
+      <w:proofErr w:type="spellEnd"/>
       <w:r>
         <w:t xml:space="preserve"> is an R package</w:t>
       </w:r>
@@ -1774,25 +1801,143 @@
       <w:r>
         <w:t xml:space="preserve"> before installing </w:t>
       </w:r>
+      <w:proofErr w:type="spellStart"/>
       <w:r>
         <w:t>HybridCheck</w:t>
       </w:r>
+      <w:proofErr w:type="spellEnd"/>
       <w:r>
         <w:t xml:space="preserve">. </w:t>
       </w:r>
+      <w:r>
+        <w:t>Th</w:t>
+      </w:r>
+      <w:r>
+        <w:t>is section of the manual describes</w:t>
+      </w:r>
+      <w:r>
+        <w:t xml:space="preserve"> how to do this. An alternative is to use </w:t>
+      </w:r>
+      <w:proofErr w:type="spellStart"/>
+      <w:r>
+        <w:t>HybridCheck</w:t>
+      </w:r>
+      <w:proofErr w:type="spellEnd"/>
+      <w:r>
+        <w:t xml:space="preserve"> bundled inside a </w:t>
+      </w:r>
+      <w:proofErr w:type="spellStart"/>
+      <w:r>
+        <w:t>Docker</w:t>
+      </w:r>
+      <w:proofErr w:type="spellEnd"/>
+      <w:r>
+        <w:t xml:space="preserve"> c</w:t>
+      </w:r>
+      <w:r>
+        <w:t>ontainer along with R and all the required</w:t>
+      </w:r>
+      <w:r>
+        <w:t xml:space="preserve"> dependencies.</w:t>
+      </w:r>
+      <w:r>
+        <w:t xml:space="preserve"> Because a full description of </w:t>
+      </w:r>
+      <w:proofErr w:type="spellStart"/>
+      <w:r>
+        <w:t>Docker</w:t>
+      </w:r>
+      <w:proofErr w:type="spellEnd"/>
+      <w:r>
+        <w:t xml:space="preserve"> is beyond the scope of this manual, f</w:t>
+      </w:r>
+      <w:r>
+        <w:t>or more in</w:t>
+      </w:r>
+      <w:r>
+        <w:t>fo please</w:t>
+      </w:r>
+      <w:r>
+        <w:t xml:space="preserve"> visit the </w:t>
+      </w:r>
+      <w:proofErr w:type="spellStart"/>
+      <w:r>
+        <w:t>Docker</w:t>
+      </w:r>
+      <w:proofErr w:type="spellEnd"/>
+      <w:r>
+        <w:t xml:space="preserve"> w</w:t>
+      </w:r>
+      <w:r>
+        <w:t>ebsite</w:t>
+      </w:r>
+      <w:r>
+        <w:t xml:space="preserve"> (</w:t>
+      </w:r>
+      <w:r>
+        <w:t>https://www.docker.com</w:t>
+      </w:r>
+      <w:bookmarkStart w:id="5" w:name="_GoBack"/>
+      <w:bookmarkEnd w:id="5"/>
+      <w:r>
+        <w:t>)</w:t>
+      </w:r>
+      <w:r>
+        <w:t xml:space="preserve">, and the </w:t>
+      </w:r>
+      <w:proofErr w:type="spellStart"/>
+      <w:r>
+        <w:t>DockerHub</w:t>
+      </w:r>
+      <w:proofErr w:type="spellEnd"/>
+      <w:r>
+        <w:t xml:space="preserve"> </w:t>
+      </w:r>
+      <w:r>
+        <w:t>web</w:t>
+      </w:r>
+      <w:r>
+        <w:t xml:space="preserve">page </w:t>
+      </w:r>
+      <w:r>
+        <w:t xml:space="preserve">for </w:t>
+      </w:r>
+      <w:proofErr w:type="spellStart"/>
+      <w:r>
+        <w:t>HybridCheck</w:t>
+      </w:r>
+      <w:proofErr w:type="spellEnd"/>
+      <w:r>
+        <w:t xml:space="preserve"> </w:t>
+      </w:r>
+      <w:r>
+        <w:t>(</w:t>
+      </w:r>
+      <w:r>
+        <w:t>https://hub.docker.com/r/ward9250/dockerized-hybridcheckapp/</w:t>
+      </w:r>
+      <w:r>
+        <w:t>)</w:t>
+      </w:r>
+      <w:r>
+        <w:t>.</w:t>
+      </w:r>
+      <w:r>
+        <w:t xml:space="preserve"> </w:t>
+      </w:r>
     </w:p>
     <w:p>
       <w:pPr>
         <w:pStyle w:val="Heading2"/>
       </w:pPr>
-      <w:bookmarkStart w:id="5" w:name="_Toc284517953"/>
-      <w:bookmarkStart w:id="6" w:name="installing-r-on-windows"/>
+      <w:bookmarkStart w:id="6" w:name="_Toc284517953"/>
+      <w:bookmarkStart w:id="7" w:name="installing-r-on-windows"/>
       <w:r>
         <w:t>Installing R on Windows</w:t>
       </w:r>
-      <w:bookmarkEnd w:id="5"/>
-    </w:p>
-    <w:bookmarkEnd w:id="6"/>
+      <w:bookmarkEnd w:id="6"/>
+    </w:p>
+    <w:bookmarkEnd w:id="7"/>
     <w:p>
       <w:r>
         <w:t xml:space="preserve">Go to the </w:t>
@@ -1844,6 +1989,7 @@
         <w:t xml:space="preserve">on </w:t>
       </w:r>
       <w:hyperlink r:id="rId12" w:history="1">
+        <w:proofErr w:type="spellStart"/>
         <w:r>
           <w:rPr>
             <w:rStyle w:val="Hyperlink"/>
@@ -1852,6 +1998,7 @@
           </w:rPr>
           <w:t>Rtools</w:t>
         </w:r>
+        <w:proofErr w:type="spellEnd"/>
       </w:hyperlink>
       <w:r>
         <w:t xml:space="preserve"> (</w:t>
@@ -1863,24 +2010,32 @@
         <w:t xml:space="preserve">) </w:t>
       </w:r>
       <w:r>
-        <w:t>and download the installer that is applicable to the version of R you chose to download and install. Once downloaded, click and install Rtools according to the default settings.</w:t>
+        <w:t xml:space="preserve">and download the installer that is applicable to the version of R you chose to download and install. Once downloaded, click and install </w:t>
+      </w:r>
+      <w:proofErr w:type="spellStart"/>
+      <w:r>
+        <w:t>Rtools</w:t>
+      </w:r>
+      <w:proofErr w:type="spellEnd"/>
+      <w:r>
+        <w:t xml:space="preserve"> according to the default settings.</w:t>
       </w:r>
     </w:p>
     <w:p>
       <w:pPr>
         <w:pStyle w:val="Heading2"/>
       </w:pPr>
-      <w:bookmarkStart w:id="7" w:name="_Toc284517954"/>
-      <w:bookmarkStart w:id="8" w:name="installing-r-on-osx"/>
+      <w:bookmarkStart w:id="8" w:name="_Toc284517954"/>
+      <w:bookmarkStart w:id="9" w:name="installing-r-on-osx"/>
       <w:r>
         <w:t xml:space="preserve">Installing R on </w:t>
       </w:r>
       <w:r>
         <w:t>OS X</w:t>
       </w:r>
-      <w:bookmarkEnd w:id="7"/>
-    </w:p>
-    <w:bookmarkEnd w:id="8"/>
+      <w:bookmarkEnd w:id="8"/>
+    </w:p>
+    <w:bookmarkEnd w:id="9"/>
     <w:p>
       <w:r>
         <w:t xml:space="preserve">Go to the </w:t>
@@ -1921,18 +2076,26 @@
         <w:t>ed file</w:t>
       </w:r>
       <w:r>
-        <w:t>, keep the default settings and R.app will be downloaded to the Applications folder.</w:t>
+        <w:t xml:space="preserve">, keep the default settings and </w:t>
+      </w:r>
+      <w:proofErr w:type="spellStart"/>
+      <w:r>
+        <w:t>R.app</w:t>
+      </w:r>
+      <w:proofErr w:type="spellEnd"/>
+      <w:r>
+        <w:t xml:space="preserve"> will be downloaded to the Applications folder.</w:t>
       </w:r>
     </w:p>
     <w:p>
       <w:pPr>
         <w:pStyle w:val="Heading2"/>
       </w:pPr>
-      <w:bookmarkStart w:id="9" w:name="_Toc284517955"/>
+      <w:bookmarkStart w:id="10" w:name="_Toc284517955"/>
       <w:r>
         <w:t>Installing R on Linux</w:t>
       </w:r>
-      <w:bookmarkEnd w:id="9"/>
+      <w:bookmarkEnd w:id="10"/>
     </w:p>
     <w:p>
       <w:r>
@@ -1992,15 +2155,16 @@
       <w:pPr>
         <w:pStyle w:val="Heading1"/>
       </w:pPr>
-      <w:bookmarkStart w:id="10" w:name="_Toc284517956"/>
-      <w:bookmarkStart w:id="11" w:name="installing-and-running-hybrids-on-my-mac"/>
-      <w:r>
-        <w:lastRenderedPageBreak/>
+      <w:bookmarkStart w:id="11" w:name="_Toc284517956"/>
+      <w:bookmarkStart w:id="12" w:name="installing-and-running-hybrids-on-my-mac"/>
+      <w:r>
         <w:t xml:space="preserve">Installing </w:t>
       </w:r>
+      <w:proofErr w:type="spellStart"/>
       <w:r>
         <w:t>HybridCheck</w:t>
       </w:r>
+      <w:proofErr w:type="spellEnd"/>
       <w:r>
         <w:t xml:space="preserve"> with </w:t>
       </w:r>
@@ -2028,20 +2192,22 @@
       <w:r>
         <w:t>Windows</w:t>
       </w:r>
-      <w:bookmarkEnd w:id="10"/>
-    </w:p>
-    <w:bookmarkEnd w:id="11"/>
+      <w:bookmarkEnd w:id="11"/>
+    </w:p>
+    <w:bookmarkEnd w:id="12"/>
     <w:p>
       <w:r>
         <w:t xml:space="preserve">Go to the </w:t>
       </w:r>
       <w:hyperlink r:id="rId15">
+        <w:proofErr w:type="spellStart"/>
         <w:r>
           <w:rPr>
             <w:rStyle w:val="Link"/>
           </w:rPr>
           <w:t>HybridCheck</w:t>
         </w:r>
+        <w:proofErr w:type="spellEnd"/>
         <w:r>
           <w:rPr>
             <w:rStyle w:val="Link"/>
@@ -2063,14 +2229,16 @@
       <w:pPr>
         <w:pStyle w:val="Heading2"/>
       </w:pPr>
-      <w:bookmarkStart w:id="12" w:name="_Toc284517957"/>
-      <w:bookmarkStart w:id="13" w:name="osx"/>
+      <w:bookmarkStart w:id="13" w:name="_Toc284517957"/>
+      <w:bookmarkStart w:id="14" w:name="osx"/>
       <w:r>
         <w:t xml:space="preserve">Installing </w:t>
       </w:r>
+      <w:proofErr w:type="spellStart"/>
       <w:r>
         <w:t>HybridCheck</w:t>
       </w:r>
+      <w:proofErr w:type="spellEnd"/>
       <w:r>
         <w:t xml:space="preserve"> on </w:t>
       </w:r>
@@ -2083,9 +2251,9 @@
       <w:r>
         <w:t>X</w:t>
       </w:r>
-      <w:bookmarkEnd w:id="12"/>
-    </w:p>
-    <w:bookmarkEnd w:id="13"/>
+      <w:bookmarkEnd w:id="13"/>
+    </w:p>
+    <w:bookmarkEnd w:id="14"/>
     <w:p>
       <w:r>
         <w:t>On OS</w:t>
@@ -2096,15 +2264,19 @@
       <w:r>
         <w:t xml:space="preserve">X simply copy the downloaded .app file to the Applications folder. Clicking on the app from Launcher will present you with the option to Run </w:t>
       </w:r>
+      <w:proofErr w:type="spellStart"/>
       <w:r>
         <w:t>HybridCheck</w:t>
       </w:r>
+      <w:proofErr w:type="spellEnd"/>
       <w:r>
         <w:t xml:space="preserve"> or force an update of </w:t>
       </w:r>
+      <w:proofErr w:type="spellStart"/>
       <w:r>
         <w:t>HybridCheck</w:t>
       </w:r>
+      <w:proofErr w:type="spellEnd"/>
       <w:r>
         <w:t xml:space="preserve"> and the packages it depends on.</w:t>
       </w:r>
@@ -2113,21 +2285,23 @@
       <w:pPr>
         <w:pStyle w:val="Heading2"/>
       </w:pPr>
-      <w:bookmarkStart w:id="14" w:name="_Toc284517958"/>
-      <w:bookmarkStart w:id="15" w:name="windows"/>
+      <w:bookmarkStart w:id="15" w:name="_Toc284517958"/>
+      <w:bookmarkStart w:id="16" w:name="windows"/>
       <w:r>
         <w:t xml:space="preserve">Installing </w:t>
       </w:r>
+      <w:proofErr w:type="spellStart"/>
       <w:r>
         <w:t>HybridCheck</w:t>
       </w:r>
+      <w:proofErr w:type="spellEnd"/>
       <w:r>
         <w:t xml:space="preserve"> on </w:t>
       </w:r>
       <w:r>
         <w:t>Linux</w:t>
       </w:r>
-      <w:bookmarkEnd w:id="14"/>
+      <w:bookmarkEnd w:id="15"/>
     </w:p>
     <w:p>
       <w:r>
@@ -2148,9 +2322,11 @@
       <w:r>
         <w:t xml:space="preserve">ted folder are two shell files, one is used to install </w:t>
       </w:r>
+      <w:proofErr w:type="spellStart"/>
       <w:r>
         <w:t>HybridCheck</w:t>
       </w:r>
+      <w:proofErr w:type="spellEnd"/>
       <w:r>
         <w:t xml:space="preserve"> and its</w:t>
       </w:r>
@@ -2181,9 +2357,11 @@
       <w:r>
         <w:t xml:space="preserve">.sh, to start </w:t>
       </w:r>
+      <w:proofErr w:type="spellStart"/>
       <w:r>
         <w:t>HybridCheck</w:t>
       </w:r>
+      <w:proofErr w:type="spellEnd"/>
       <w:r>
         <w:t>.</w:t>
       </w:r>
@@ -2192,22 +2370,24 @@
       <w:pPr>
         <w:pStyle w:val="Heading2"/>
       </w:pPr>
-      <w:bookmarkStart w:id="16" w:name="_Toc284517959"/>
+      <w:bookmarkStart w:id="17" w:name="_Toc284517959"/>
       <w:r>
         <w:t xml:space="preserve">Installing </w:t>
       </w:r>
+      <w:proofErr w:type="spellStart"/>
       <w:r>
         <w:t>HybridCheck</w:t>
       </w:r>
+      <w:proofErr w:type="spellEnd"/>
       <w:r>
         <w:t xml:space="preserve"> on </w:t>
       </w:r>
       <w:r>
         <w:t>Windows</w:t>
       </w:r>
-      <w:bookmarkEnd w:id="16"/>
-    </w:p>
-    <w:bookmarkEnd w:id="15"/>
+      <w:bookmarkEnd w:id="17"/>
+    </w:p>
+    <w:bookmarkEnd w:id="16"/>
     <w:p>
       <w:r>
         <w:t xml:space="preserve">On Windows, double click the downloaded file and go through the guided installer. Once </w:t>
@@ -2233,9 +2413,11 @@
       <w:r>
         <w:t xml:space="preserve">there will be a new </w:t>
       </w:r>
+      <w:proofErr w:type="spellStart"/>
       <w:r>
         <w:t>HybridCheck</w:t>
       </w:r>
+      <w:proofErr w:type="spellEnd"/>
       <w:r>
         <w:t xml:space="preserve"> section with three execu</w:t>
       </w:r>
@@ -2250,9 +2432,11 @@
       <w:pPr>
         <w:pStyle w:val="DefinitionTerm"/>
       </w:pPr>
+      <w:proofErr w:type="spellStart"/>
       <w:r>
         <w:t>HybridCheck</w:t>
       </w:r>
+      <w:proofErr w:type="spellEnd"/>
     </w:p>
     <w:p>
       <w:pPr>
@@ -2267,9 +2451,11 @@
       <w:r>
         <w:t xml:space="preserve"> the </w:t>
       </w:r>
+      <w:proofErr w:type="spellStart"/>
       <w:r>
         <w:t>HybridCheck</w:t>
       </w:r>
+      <w:proofErr w:type="spellEnd"/>
       <w:r>
         <w:t xml:space="preserve"> program.</w:t>
       </w:r>
@@ -2295,9 +2481,11 @@
       <w:r>
         <w:t xml:space="preserve"> the </w:t>
       </w:r>
+      <w:proofErr w:type="spellStart"/>
       <w:r>
         <w:t>HybridCheck</w:t>
       </w:r>
+      <w:proofErr w:type="spellEnd"/>
       <w:r>
         <w:t xml:space="preserve"> launcher. R and the R library will still be on the machine.</w:t>
       </w:r>
@@ -2323,9 +2511,11 @@
       <w:r>
         <w:t xml:space="preserve"> an update of the </w:t>
       </w:r>
+      <w:proofErr w:type="spellStart"/>
       <w:r>
         <w:t>HybridCheck</w:t>
       </w:r>
+      <w:proofErr w:type="spellEnd"/>
       <w:r>
         <w:t xml:space="preserve"> library and the packages it depends on.</w:t>
       </w:r>
@@ -2334,23 +2524,26 @@
       <w:pPr>
         <w:pStyle w:val="Heading1"/>
       </w:pPr>
-      <w:bookmarkStart w:id="17" w:name="_Toc284517960"/>
-      <w:bookmarkStart w:id="18" w:name="running-hybrids-on-your-machine-with-the"/>
-      <w:r>
+      <w:bookmarkStart w:id="18" w:name="_Toc284517960"/>
+      <w:bookmarkStart w:id="19" w:name="running-hybrids-on-your-machine-with-the"/>
+      <w:r>
+        <w:lastRenderedPageBreak/>
         <w:t xml:space="preserve">Running </w:t>
       </w:r>
+      <w:proofErr w:type="spellStart"/>
       <w:r>
         <w:t>HybridCheck</w:t>
       </w:r>
+      <w:proofErr w:type="spellEnd"/>
       <w:r>
         <w:t xml:space="preserve"> on your machine with the launcher</w:t>
       </w:r>
       <w:r>
         <w:t xml:space="preserve"> and Graphical User Interface (GUI)</w:t>
       </w:r>
-      <w:bookmarkEnd w:id="17"/>
-    </w:p>
-    <w:bookmarkEnd w:id="18"/>
+      <w:bookmarkEnd w:id="18"/>
+    </w:p>
+    <w:bookmarkEnd w:id="19"/>
     <w:p>
       <w:r>
         <w:t xml:space="preserve">In </w:t>
@@ -2367,9 +2560,11 @@
       <w:r>
         <w:t xml:space="preserve">click on the </w:t>
       </w:r>
+      <w:proofErr w:type="spellStart"/>
       <w:r>
         <w:t>HybridCheck</w:t>
       </w:r>
+      <w:proofErr w:type="spellEnd"/>
       <w:r>
         <w:t xml:space="preserve"> option in the </w:t>
       </w:r>
@@ -2403,9 +2598,11 @@
       <w:r>
         <w:t xml:space="preserve">run the app from Launcher and choose the Run </w:t>
       </w:r>
+      <w:proofErr w:type="spellStart"/>
       <w:r>
         <w:t>HybridCheck</w:t>
       </w:r>
+      <w:proofErr w:type="spellEnd"/>
       <w:r>
         <w:t xml:space="preserve"> o</w:t>
       </w:r>
@@ -2416,25 +2613,32 @@
         <w:t>you can</w:t>
       </w:r>
       <w:r>
-        <w:t xml:space="preserve"> type ‘hybridcheck’ in a terminal window</w:t>
-      </w:r>
-      <w:bookmarkStart w:id="19" w:name="_GoBack"/>
-      <w:bookmarkEnd w:id="19"/>
+        <w:t xml:space="preserve"> type ‘</w:t>
+      </w:r>
+      <w:proofErr w:type="spellStart"/>
+      <w:r>
+        <w:t>hybridcheck</w:t>
+      </w:r>
+      <w:proofErr w:type="spellEnd"/>
+      <w:r>
+        <w:t>’ in a terminal window</w:t>
+      </w:r>
       <w:r>
         <w:t>.</w:t>
       </w:r>
     </w:p>
     <w:p>
       <w:r>
-        <w:lastRenderedPageBreak/>
         <w:t xml:space="preserve">In all </w:t>
       </w:r>
       <w:r>
         <w:t xml:space="preserve">cases the launcher will check that </w:t>
       </w:r>
+      <w:proofErr w:type="spellStart"/>
       <w:r>
         <w:t>HybridCheck</w:t>
       </w:r>
+      <w:proofErr w:type="spellEnd"/>
       <w:r>
         <w:t>, and all packages it depends on, are</w:t>
       </w:r>
@@ -2453,9 +2657,11 @@
       <w:r>
         <w:t xml:space="preserve"> start R, load the </w:t>
       </w:r>
+      <w:proofErr w:type="spellStart"/>
       <w:r>
         <w:t>HybridCheck</w:t>
       </w:r>
+      <w:proofErr w:type="spellEnd"/>
       <w:r>
         <w:t xml:space="preserve"> package</w:t>
       </w:r>
@@ -2491,15 +2697,22 @@
       <w:r>
         <w:t xml:space="preserve">Using </w:t>
       </w:r>
+      <w:proofErr w:type="spellStart"/>
       <w:r>
         <w:t>HybridCheck</w:t>
       </w:r>
-      <w:r>
-        <w:t xml:space="preserve"> with the GUI to analys</w:t>
+      <w:proofErr w:type="spellEnd"/>
+      <w:r>
+        <w:t xml:space="preserve"> with the GUI to </w:t>
+      </w:r>
+      <w:proofErr w:type="spellStart"/>
+      <w:r>
+        <w:t>analys</w:t>
       </w:r>
       <w:r>
         <w:t>e</w:t>
       </w:r>
+      <w:proofErr w:type="spellEnd"/>
       <w:r>
         <w:t xml:space="preserve"> sequences</w:t>
       </w:r>
@@ -2510,9 +2723,11 @@
       <w:r>
         <w:t xml:space="preserve">The </w:t>
       </w:r>
+      <w:proofErr w:type="spellStart"/>
       <w:r>
         <w:t>HybridCheck</w:t>
       </w:r>
+      <w:proofErr w:type="spellEnd"/>
       <w:r>
         <w:t xml:space="preserve"> GUI wil</w:t>
       </w:r>
@@ -2624,6 +2839,7 @@
       <w:pPr>
         <w:pStyle w:val="Caption"/>
       </w:pPr>
+      <w:proofErr w:type="gramStart"/>
       <w:r>
         <w:t xml:space="preserve">Figure </w:t>
       </w:r>
@@ -2638,12 +2854,14 @@
       <w:r>
         <w:t>.</w:t>
       </w:r>
+      <w:proofErr w:type="gramEnd"/>
       <w:r>
         <w:t xml:space="preserve"> The DNA sequence file input screen.</w:t>
       </w:r>
     </w:p>
     <w:p>
       <w:r>
+        <w:lastRenderedPageBreak/>
         <w:t>After loading</w:t>
       </w:r>
       <w:r>
@@ -2670,9 +2888,11 @@
       <w:r>
         <w:t xml:space="preserve">By default, </w:t>
       </w:r>
+      <w:proofErr w:type="spellStart"/>
       <w:r>
         <w:t>HybridCheck</w:t>
       </w:r>
+      <w:proofErr w:type="spellEnd"/>
       <w:r>
         <w:t xml:space="preserve"> assumes every sequence is from a separate population (it calls these “unnamed_1”, “unnamed_2” and so on). </w:t>
       </w:r>
@@ -2772,7 +2992,6 @@
         <w:rPr>
           <w:noProof/>
         </w:rPr>
-        <w:lastRenderedPageBreak/>
         <w:drawing>
           <wp:inline distT="0" distB="0" distL="0" distR="0" wp14:anchorId="53D7EDAC" wp14:editId="458E94E2">
             <wp:extent cx="5486400" cy="3135630"/>
@@ -2820,6 +3039,7 @@
       <w:pPr>
         <w:pStyle w:val="Caption"/>
       </w:pPr>
+      <w:proofErr w:type="gramStart"/>
       <w:r>
         <w:t xml:space="preserve">Figure </w:t>
       </w:r>
@@ -2832,11 +3052,17 @@
         </w:r>
       </w:fldSimple>
       <w:r>
-        <w:t xml:space="preserve">. </w:t>
-      </w:r>
+        <w:t>.</w:t>
+      </w:r>
+      <w:proofErr w:type="gramEnd"/>
+      <w:r>
+        <w:t xml:space="preserve"> </w:t>
+      </w:r>
+      <w:proofErr w:type="spellStart"/>
       <w:r>
         <w:t>HybridCheck</w:t>
       </w:r>
+      <w:proofErr w:type="spellEnd"/>
       <w:r>
         <w:t xml:space="preserve"> with sequences loaded and populations defined.</w:t>
       </w:r>
@@ -3043,14 +3269,17 @@
         <w:rPr>
           <w:rFonts w:eastAsiaTheme="minorEastAsia"/>
         </w:rPr>
+        <w:lastRenderedPageBreak/>
         <w:t xml:space="preserve">For a given set of four taxa, </w:t>
       </w:r>
+      <w:proofErr w:type="spellStart"/>
       <w:r>
         <w:rPr>
           <w:rFonts w:eastAsiaTheme="minorEastAsia"/>
         </w:rPr>
         <w:t>HybridCheck</w:t>
       </w:r>
+      <w:proofErr w:type="spellEnd"/>
       <w:r>
         <w:rPr>
           <w:rFonts w:eastAsiaTheme="minorEastAsia"/>
@@ -3153,12 +3382,14 @@
         </w:rPr>
         <w:t xml:space="preserve">, </w:t>
       </w:r>
+      <w:proofErr w:type="spellStart"/>
       <w:r>
         <w:rPr>
           <w:rFonts w:eastAsiaTheme="minorEastAsia"/>
         </w:rPr>
         <w:t>HybridCheck</w:t>
       </w:r>
+      <w:proofErr w:type="spellEnd"/>
       <w:r>
         <w:rPr>
           <w:rFonts w:eastAsiaTheme="minorEastAsia"/>
@@ -3421,12 +3652,14 @@
         </w:rPr>
         <w:t xml:space="preserve"> for every test </w:t>
       </w:r>
+      <w:proofErr w:type="spellStart"/>
       <w:r>
         <w:rPr>
           <w:rFonts w:eastAsiaTheme="minorEastAsia"/>
         </w:rPr>
         <w:t>HybridCheck</w:t>
       </w:r>
+      <w:proofErr w:type="spellEnd"/>
       <w:r>
         <w:rPr>
           <w:rFonts w:eastAsiaTheme="minorEastAsia"/>
@@ -3525,14 +3758,7 @@
         <w:rPr>
           <w:rFonts w:eastAsiaTheme="minorEastAsia"/>
         </w:rPr>
-        <w:t xml:space="preserve">, jack-knife estimates </w:t>
-      </w:r>
-      <w:r>
-        <w:rPr>
-          <w:rFonts w:eastAsiaTheme="minorEastAsia"/>
-        </w:rPr>
-        <w:lastRenderedPageBreak/>
-        <w:t>of those</w:t>
+        <w:t>, jack-knife estimates of those</w:t>
       </w:r>
       <w:r>
         <w:rPr>
@@ -3556,13 +3782,29 @@
         <w:rPr>
           <w:rFonts w:eastAsiaTheme="minorEastAsia"/>
         </w:rPr>
-        <w:t>but calculated for each segment, allowing the user to see changes in the stats across contigs, and the influence of individual segments on the global statistics.</w:t>
-      </w:r>
-    </w:p>
-    <w:p>
+        <w:t xml:space="preserve">but calculated for each segment, allowing the user to see changes in the stats across </w:t>
+      </w:r>
+      <w:proofErr w:type="spellStart"/>
+      <w:r>
+        <w:rPr>
+          <w:rFonts w:eastAsiaTheme="minorEastAsia"/>
+        </w:rPr>
+        <w:t>contigs</w:t>
+      </w:r>
+      <w:proofErr w:type="spellEnd"/>
+      <w:r>
+        <w:rPr>
+          <w:rFonts w:eastAsiaTheme="minorEastAsia"/>
+        </w:rPr>
+        <w:t>, and the influence of individual segments on the global statistics.</w:t>
+      </w:r>
+    </w:p>
+    <w:p>
+      <w:proofErr w:type="spellStart"/>
       <w:r>
         <w:t>HybridCheck</w:t>
       </w:r>
+      <w:proofErr w:type="spellEnd"/>
       <w:r>
         <w:t xml:space="preserve"> allows you to specify the </w:t>
       </w:r>
@@ -3587,9 +3829,11 @@
       <w:r>
         <w:t xml:space="preserve">causes </w:t>
       </w:r>
+      <w:proofErr w:type="spellStart"/>
       <w:r>
         <w:t>HybridCheck</w:t>
       </w:r>
+      <w:proofErr w:type="spellEnd"/>
       <w:r>
         <w:t xml:space="preserve"> to generate every non-redundant combination of four populations, and then assign the four</w:t>
       </w:r>
@@ -3769,6 +4013,7 @@
       <w:pPr>
         <w:pStyle w:val="Caption"/>
       </w:pPr>
+      <w:proofErr w:type="gramStart"/>
       <w:r>
         <w:t xml:space="preserve">Figure </w:t>
       </w:r>
@@ -3781,8 +4026,17 @@
         </w:r>
       </w:fldSimple>
       <w:r>
-        <w:t>. Four Taxon Test screen.</w:t>
-      </w:r>
+        <w:t>.</w:t>
+      </w:r>
+      <w:proofErr w:type="gramEnd"/>
+      <w:r>
+        <w:t xml:space="preserve"> </w:t>
+      </w:r>
+      <w:proofErr w:type="gramStart"/>
+      <w:r>
+        <w:t>Four Taxon Test screen.</w:t>
+      </w:r>
+      <w:proofErr w:type="gramEnd"/>
     </w:p>
     <w:p>
       <w:pPr>
@@ -3840,6 +4094,7 @@
       <w:pPr>
         <w:pStyle w:val="Caption"/>
       </w:pPr>
+      <w:proofErr w:type="gramStart"/>
       <w:r>
         <w:t xml:space="preserve">Figure </w:t>
       </w:r>
@@ -3852,7 +4107,19 @@
         </w:r>
       </w:fldSimple>
       <w:r>
-        <w:t>. Running the four taxon tests.</w:t>
+        <w:t>.</w:t>
+      </w:r>
+      <w:proofErr w:type="gramEnd"/>
+      <w:r>
+        <w:t xml:space="preserve"> Running the </w:t>
+      </w:r>
+      <w:proofErr w:type="gramStart"/>
+      <w:r>
+        <w:t>four taxon</w:t>
+      </w:r>
+      <w:proofErr w:type="gramEnd"/>
+      <w:r>
+        <w:t xml:space="preserve"> tests.</w:t>
       </w:r>
       <w:r>
         <w:t xml:space="preserve"> In this example, a jack-knife block size of 20</w:t>
@@ -3921,6 +4188,7 @@
       <w:pPr>
         <w:pStyle w:val="Caption"/>
       </w:pPr>
+      <w:proofErr w:type="gramStart"/>
       <w:r>
         <w:t xml:space="preserve">Figure </w:t>
       </w:r>
@@ -3933,7 +4201,11 @@
         </w:r>
       </w:fldSimple>
       <w:r>
-        <w:t xml:space="preserve">. An example of the </w:t>
+        <w:t>.</w:t>
+      </w:r>
+      <w:proofErr w:type="gramEnd"/>
+      <w:r>
+        <w:t xml:space="preserve"> An example of the </w:t>
       </w:r>
       <w:r>
         <w:t>g</w:t>
@@ -3959,10 +4231,18 @@
         <w:t xml:space="preserve">You can see from the image that the test was applied </w:t>
       </w:r>
       <w:r>
-        <w:t>to the assumed history of (((Pop2, Pop3), Pop4), Pop1);</w:t>
-      </w:r>
-      <w:r>
-        <w:t>. In the top panel are a series of stats computed for the whole length of the multiple sequence alignment</w:t>
+        <w:t>to the assumed history of (((Pop2, Pop3), Pop4), Pop1)</w:t>
+      </w:r>
+      <w:proofErr w:type="gramStart"/>
+      <w:r>
+        <w:t>;</w:t>
+      </w:r>
+      <w:r>
+        <w:t>.</w:t>
+      </w:r>
+      <w:proofErr w:type="gramEnd"/>
+      <w:r>
+        <w:t xml:space="preserve"> In the top panel are a series of stats computed for the whole length of the multiple sequence alignment</w:t>
       </w:r>
       <w:r>
         <w:t xml:space="preserve">, including the ABBA and BABA scores, </w:t>
@@ -4115,11 +4395,19 @@
         </w:rPr>
         <w:t xml:space="preserve"> ba</w:t>
       </w:r>
-      <w:r>
-        <w:rPr>
-          <w:rFonts w:eastAsiaTheme="minorEastAsia"/>
-        </w:rPr>
-        <w:t>sed on the jackknife procedure.</w:t>
+      <w:proofErr w:type="spellStart"/>
+      <w:r>
+        <w:rPr>
+          <w:rFonts w:eastAsiaTheme="minorEastAsia"/>
+        </w:rPr>
+        <w:t>sed</w:t>
+      </w:r>
+      <w:proofErr w:type="spellEnd"/>
+      <w:r>
+        <w:rPr>
+          <w:rFonts w:eastAsiaTheme="minorEastAsia"/>
+        </w:rPr>
+        <w:t xml:space="preserve"> on the jackknife procedure.</w:t>
       </w:r>
     </w:p>
     <w:p>
@@ -4309,13 +4597,27 @@
         <w:rPr>
           <w:rFonts w:eastAsiaTheme="minorEastAsia"/>
         </w:rPr>
-        <w:t xml:space="preserve"> it may have an </w:t>
-      </w:r>
-      <w:r>
-        <w:rPr>
-          <w:rFonts w:eastAsiaTheme="minorEastAsia"/>
-        </w:rPr>
-        <w:t>‘unfair’ influence on the observed global statistics, and it’s influence will be reduced when computing the jack-knife corrected global statistics.</w:t>
+        <w:t xml:space="preserve"> it may have </w:t>
+      </w:r>
+      <w:proofErr w:type="gramStart"/>
+      <w:r>
+        <w:rPr>
+          <w:rFonts w:eastAsiaTheme="minorEastAsia"/>
+        </w:rPr>
+        <w:t xml:space="preserve">an </w:t>
+      </w:r>
+      <w:r>
+        <w:rPr>
+          <w:rFonts w:eastAsiaTheme="minorEastAsia"/>
+        </w:rPr>
+        <w:t>‘unfair’</w:t>
+      </w:r>
+      <w:proofErr w:type="gramEnd"/>
+      <w:r>
+        <w:rPr>
+          <w:rFonts w:eastAsiaTheme="minorEastAsia"/>
+        </w:rPr>
+        <w:t xml:space="preserve"> influence on the observed global statistics, and it’s influence will be reduced when computing the jack-knife corrected global statistics.</w:t>
       </w:r>
       <w:r>
         <w:rPr>
@@ -4527,12 +4829,17 @@
       </w:pPr>
       <w:r>
         <w:lastRenderedPageBreak/>
-        <w:t>Specify Triplets to Analys</w:t>
+        <w:t xml:space="preserve">Specify Triplets to </w:t>
+      </w:r>
+      <w:proofErr w:type="spellStart"/>
+      <w:r>
+        <w:t>Analys</w:t>
       </w:r>
       <w:r>
         <w:t>e</w:t>
       </w:r>
       <w:bookmarkEnd w:id="26"/>
+      <w:proofErr w:type="spellEnd"/>
     </w:p>
     <w:bookmarkEnd w:id="25"/>
     <w:p>
@@ -4552,14 +4859,24 @@
         <w:t xml:space="preserve">triplets </w:t>
       </w:r>
       <w:r>
-        <w:t>to analys</w:t>
-      </w:r>
-      <w:r>
-        <w:t xml:space="preserve">e. By default, </w:t>
-      </w:r>
+        <w:t xml:space="preserve">to </w:t>
+      </w:r>
+      <w:proofErr w:type="spellStart"/>
+      <w:r>
+        <w:t>analys</w:t>
+      </w:r>
+      <w:r>
+        <w:t>e</w:t>
+      </w:r>
+      <w:proofErr w:type="spellEnd"/>
+      <w:r>
+        <w:t xml:space="preserve">. By default, </w:t>
+      </w:r>
+      <w:proofErr w:type="spellStart"/>
       <w:r>
         <w:t>HybridCheck</w:t>
       </w:r>
+      <w:proofErr w:type="spellEnd"/>
       <w:r>
         <w:t xml:space="preserve"> wi</w:t>
       </w:r>
@@ -4570,10 +4887,18 @@
         <w:t xml:space="preserve"> define which </w:t>
       </w:r>
       <w:r>
-        <w:t>triplets to analys</w:t>
-      </w:r>
-      <w:r>
-        <w:t>e based on the results of the four-taxon tests performed.</w:t>
+        <w:t xml:space="preserve">triplets to </w:t>
+      </w:r>
+      <w:proofErr w:type="spellStart"/>
+      <w:r>
+        <w:t>analys</w:t>
+      </w:r>
+      <w:r>
+        <w:t>e</w:t>
+      </w:r>
+      <w:proofErr w:type="spellEnd"/>
+      <w:r>
+        <w:t xml:space="preserve"> based on the results of the four-taxon tests performed.</w:t>
       </w:r>
       <w:r>
         <w:t xml:space="preserve"> If there are </w:t>
@@ -4585,8 +4910,13 @@
         <w:t xml:space="preserve">possible </w:t>
       </w:r>
       <w:r>
-        <w:t>triplet will be analysed</w:t>
-      </w:r>
+        <w:t xml:space="preserve">triplet will be </w:t>
+      </w:r>
+      <w:proofErr w:type="spellStart"/>
+      <w:r>
+        <w:t>analysed</w:t>
+      </w:r>
+      <w:proofErr w:type="spellEnd"/>
       <w:r>
         <w:t>.</w:t>
       </w:r>
@@ -4614,9 +4944,11 @@
       <w:r>
         <w:t xml:space="preserve">four-taxon tests, </w:t>
       </w:r>
+      <w:proofErr w:type="spellStart"/>
       <w:r>
         <w:t>HybridCheck</w:t>
       </w:r>
+      <w:proofErr w:type="spellEnd"/>
       <w:r>
         <w:t xml:space="preserve"> has na</w:t>
       </w:r>
@@ -4627,8 +4959,13 @@
         <w:t>to 60 triplets</w:t>
       </w:r>
       <w:r>
-        <w:t xml:space="preserve"> to analyse</w:t>
-      </w:r>
+        <w:t xml:space="preserve"> to </w:t>
+      </w:r>
+      <w:proofErr w:type="spellStart"/>
+      <w:r>
+        <w:t>analyse</w:t>
+      </w:r>
+      <w:proofErr w:type="spellEnd"/>
       <w:r>
         <w:t>.</w:t>
       </w:r>
@@ -4678,8 +5015,13 @@
         <w:t xml:space="preserve"> same popu</w:t>
       </w:r>
       <w:r>
-        <w:t>lation are allowed in a triplet;</w:t>
-      </w:r>
+        <w:t>lation are allowed in a triplet</w:t>
+      </w:r>
+      <w:proofErr w:type="gramStart"/>
+      <w:r>
+        <w:t>;</w:t>
+      </w:r>
+      <w:proofErr w:type="gramEnd"/>
       <w:r>
         <w:t xml:space="preserve"> one or two.</w:t>
       </w:r>
@@ -4725,9 +5067,11 @@
       <w:r>
         <w:t xml:space="preserve">his can be done by setting a manual distance threshold, or by allowing </w:t>
       </w:r>
+      <w:proofErr w:type="spellStart"/>
       <w:r>
         <w:t>HybridCheck</w:t>
       </w:r>
+      <w:proofErr w:type="spellEnd"/>
       <w:r>
         <w:t xml:space="preserve"> to decide on the distance threshold used</w:t>
       </w:r>
@@ -4735,7 +5079,15 @@
         <w:t xml:space="preserve"> through</w:t>
       </w:r>
       <w:r>
-        <w:t xml:space="preserve"> analysing </w:t>
+        <w:t xml:space="preserve"> </w:t>
+      </w:r>
+      <w:proofErr w:type="spellStart"/>
+      <w:r>
+        <w:t>analysing</w:t>
+      </w:r>
+      <w:proofErr w:type="spellEnd"/>
+      <w:r>
+        <w:t xml:space="preserve"> </w:t>
       </w:r>
       <w:r>
         <w:t xml:space="preserve">the distribution of </w:t>
@@ -4814,6 +5166,7 @@
       <w:pPr>
         <w:pStyle w:val="Caption"/>
       </w:pPr>
+      <w:proofErr w:type="gramStart"/>
       <w:r>
         <w:t xml:space="preserve">Figure </w:t>
       </w:r>
@@ -4828,12 +5181,18 @@
       <w:r>
         <w:t>.</w:t>
       </w:r>
-      <w:r>
-        <w:t xml:space="preserve"> The triplet</w:t>
+      <w:proofErr w:type="gramEnd"/>
+      <w:r>
+        <w:t xml:space="preserve"> </w:t>
+      </w:r>
+      <w:proofErr w:type="gramStart"/>
+      <w:r>
+        <w:t>The triplet</w:t>
       </w:r>
       <w:r>
         <w:t xml:space="preserve"> generation screen.</w:t>
       </w:r>
+      <w:proofErr w:type="gramEnd"/>
     </w:p>
     <w:p>
       <w:pPr>
@@ -4892,6 +5251,7 @@
       <w:pPr>
         <w:pStyle w:val="Caption"/>
       </w:pPr>
+      <w:proofErr w:type="gramStart"/>
       <w:r>
         <w:t xml:space="preserve">Figure </w:t>
       </w:r>
@@ -4917,7 +5277,11 @@
         <w:fldChar w:fldCharType="end"/>
       </w:r>
       <w:r>
-        <w:t xml:space="preserve">. Triplets </w:t>
+        <w:t>.</w:t>
+      </w:r>
+      <w:proofErr w:type="gramEnd"/>
+      <w:r>
+        <w:t xml:space="preserve"> Triplets </w:t>
       </w:r>
       <w:r>
         <w:t xml:space="preserve">to scan have been </w:t>
@@ -4958,12 +5322,17 @@
         <w:pStyle w:val="Heading3"/>
       </w:pPr>
       <w:bookmarkStart w:id="28" w:name="_Toc284517965"/>
+      <w:proofErr w:type="spellStart"/>
       <w:r>
         <w:lastRenderedPageBreak/>
         <w:t>Analys</w:t>
       </w:r>
       <w:r>
-        <w:t>e Triplets</w:t>
+        <w:t>e</w:t>
+      </w:r>
+      <w:proofErr w:type="spellEnd"/>
+      <w:r>
+        <w:t xml:space="preserve"> Triplets</w:t>
       </w:r>
       <w:bookmarkEnd w:id="28"/>
     </w:p>
@@ -5014,8 +5383,13 @@
         <w:t xml:space="preserve">he page is split into two </w:t>
       </w:r>
       <w:r>
-        <w:t>sections;</w:t>
-      </w:r>
+        <w:t>sections</w:t>
+      </w:r>
+      <w:proofErr w:type="gramStart"/>
+      <w:r>
+        <w:t>;</w:t>
+      </w:r>
+      <w:proofErr w:type="gramEnd"/>
       <w:r>
         <w:t xml:space="preserve"> the </w:t>
       </w:r>
@@ -5089,11 +5463,20 @@
         <w:t>)</w:t>
       </w:r>
       <w:r>
-        <w:t xml:space="preserve"> will be analys</w:t>
-      </w:r>
-      <w:r>
-        <w:t xml:space="preserve">ed with those settings. By default every triplet generated in the previous stage will be </w:t>
-      </w:r>
+        <w:t xml:space="preserve"> will be </w:t>
+      </w:r>
+      <w:proofErr w:type="spellStart"/>
+      <w:r>
+        <w:t>analys</w:t>
+      </w:r>
+      <w:r>
+        <w:t>ed</w:t>
+      </w:r>
+      <w:proofErr w:type="spellEnd"/>
+      <w:r>
+        <w:t xml:space="preserve"> with those settings. By default every triplet generated in the previous stage will be </w:t>
+      </w:r>
+      <w:proofErr w:type="spellStart"/>
       <w:r>
         <w:t>ana</w:t>
       </w:r>
@@ -5101,7 +5484,11 @@
         <w:t>lys</w:t>
       </w:r>
       <w:r>
-        <w:t xml:space="preserve">ed, as indicated by the </w:t>
+        <w:t>ed</w:t>
+      </w:r>
+      <w:proofErr w:type="spellEnd"/>
+      <w:r>
+        <w:t xml:space="preserve">, as indicated by the </w:t>
       </w:r>
       <w:r>
         <w:rPr>
@@ -5192,6 +5579,7 @@
       <w:pPr>
         <w:pStyle w:val="Caption"/>
       </w:pPr>
+      <w:proofErr w:type="gramStart"/>
       <w:r>
         <w:t xml:space="preserve">Figure </w:t>
       </w:r>
@@ -5219,11 +5607,20 @@
       <w:r>
         <w:t>.</w:t>
       </w:r>
-      <w:r>
-        <w:t xml:space="preserve"> Analys</w:t>
-      </w:r>
-      <w:r>
-        <w:t>e and explore sequence triplets section.</w:t>
+      <w:proofErr w:type="gramEnd"/>
+      <w:r>
+        <w:t xml:space="preserve"> </w:t>
+      </w:r>
+      <w:proofErr w:type="spellStart"/>
+      <w:r>
+        <w:t>Analys</w:t>
+      </w:r>
+      <w:r>
+        <w:t>e</w:t>
+      </w:r>
+      <w:proofErr w:type="spellEnd"/>
+      <w:r>
+        <w:t xml:space="preserve"> and explore sequence triplets section.</w:t>
       </w:r>
     </w:p>
     <w:p>
@@ -5247,9 +5644,11 @@
       <w:r>
         <w:t xml:space="preserve"> size for </w:t>
       </w:r>
+      <w:proofErr w:type="spellStart"/>
       <w:r>
         <w:t>HybridCheck</w:t>
       </w:r>
+      <w:proofErr w:type="spellEnd"/>
       <w:r>
         <w:t xml:space="preserve"> to use when it scans the pairwise </w:t>
       </w:r>
@@ -5361,9 +5760,11 @@
       <w:pPr>
         <w:pStyle w:val="Definition"/>
       </w:pPr>
+      <w:proofErr w:type="spellStart"/>
       <w:r>
         <w:t>HybridCheck</w:t>
       </w:r>
+      <w:proofErr w:type="spellEnd"/>
       <w:r>
         <w:t xml:space="preserve"> </w:t>
       </w:r>
@@ -5394,16 +5795,24 @@
       <w:r>
         <w:t xml:space="preserve"> the </w:t>
       </w:r>
+      <w:proofErr w:type="gramStart"/>
       <w:r>
         <w:rPr>
           <w:i/>
         </w:rPr>
-        <w:t>No, automatically</w:t>
-      </w:r>
+        <w:t>No,</w:t>
+      </w:r>
+      <w:proofErr w:type="gramEnd"/>
       <w:r>
         <w:rPr>
           <w:i/>
         </w:rPr>
+        <w:t xml:space="preserve"> automatically</w:t>
+      </w:r>
+      <w:r>
+        <w:rPr>
+          <w:i/>
+        </w:rPr>
         <w:t xml:space="preserve"> detect thresholds from data</w:t>
       </w:r>
       <w:r>
@@ -5419,8 +5828,13 @@
         <w:t>Use a manual threshold?</w:t>
       </w:r>
       <w:r>
-        <w:t xml:space="preserve"> option</w:t>
-      </w:r>
+        <w:t xml:space="preserve"> </w:t>
+      </w:r>
+      <w:proofErr w:type="gramStart"/>
+      <w:r>
+        <w:t>option</w:t>
+      </w:r>
+      <w:proofErr w:type="gramEnd"/>
       <w:r>
         <w:t xml:space="preserve">. </w:t>
       </w:r>
@@ -5436,12 +5850,14 @@
       <w:r>
         <w:t xml:space="preserve">tick </w:t>
       </w:r>
+      <w:proofErr w:type="gramStart"/>
       <w:r>
         <w:rPr>
           <w:i/>
         </w:rPr>
         <w:t>Yes</w:t>
       </w:r>
+      <w:proofErr w:type="gramEnd"/>
       <w:r>
         <w:t xml:space="preserve"> </w:t>
       </w:r>
@@ -5463,9 +5879,11 @@
       <w:r>
         <w:t xml:space="preserve"> for </w:t>
       </w:r>
+      <w:proofErr w:type="spellStart"/>
       <w:r>
         <w:t>HybridCheck</w:t>
       </w:r>
+      <w:proofErr w:type="spellEnd"/>
       <w:r>
         <w:t xml:space="preserve"> to use</w:t>
       </w:r>
@@ -5783,7 +6201,21 @@
         <w:rPr>
           <w:rFonts w:eastAsiaTheme="minorEastAsia"/>
         </w:rPr>
-        <w:t xml:space="preserve">ha for this test is 0.05, and values less than 0.05 pass the test. The alpha can be set </w:t>
+        <w:t xml:space="preserve">ha for this test is 0.05, and values less than 0.05 </w:t>
+      </w:r>
+      <w:proofErr w:type="gramStart"/>
+      <w:r>
+        <w:rPr>
+          <w:rFonts w:eastAsiaTheme="minorEastAsia"/>
+        </w:rPr>
+        <w:t>pass</w:t>
+      </w:r>
+      <w:proofErr w:type="gramEnd"/>
+      <w:r>
+        <w:rPr>
+          <w:rFonts w:eastAsiaTheme="minorEastAsia"/>
+        </w:rPr>
+        <w:t xml:space="preserve"> the test. The alpha can be set </w:t>
       </w:r>
       <w:r>
         <w:rPr>
@@ -5816,11 +6248,19 @@
         </w:rPr>
         <w:t xml:space="preserve">ed </w:t>
       </w:r>
+      <w:proofErr w:type="spellStart"/>
       <w:r>
         <w:rPr>
           <w:i/>
         </w:rPr>
-        <w:t>Bonferroni correct critical value?</w:t>
+        <w:t>Bonferroni</w:t>
+      </w:r>
+      <w:proofErr w:type="spellEnd"/>
+      <w:r>
+        <w:rPr>
+          <w:i/>
+        </w:rPr>
+        <w:t xml:space="preserve"> correct critical value?</w:t>
       </w:r>
     </w:p>
     <w:p>
@@ -6188,7 +6628,23 @@
         <w:pStyle w:val="Definition"/>
       </w:pPr>
       <w:r>
-        <w:t xml:space="preserve">Once the settings in these three boxes are set as desired, and the triplets to be analysed or re-analysed with those settings are set as desired, </w:t>
+        <w:t xml:space="preserve">Once the settings in these three boxes are set as desired, and the triplets to be </w:t>
+      </w:r>
+      <w:proofErr w:type="spellStart"/>
+      <w:r>
+        <w:t>analysed</w:t>
+      </w:r>
+      <w:proofErr w:type="spellEnd"/>
+      <w:r>
+        <w:t xml:space="preserve"> or re-</w:t>
+      </w:r>
+      <w:proofErr w:type="spellStart"/>
+      <w:r>
+        <w:t>analysed</w:t>
+      </w:r>
+      <w:proofErr w:type="spellEnd"/>
+      <w:r>
+        <w:t xml:space="preserve"> with those settings are set as desired, </w:t>
       </w:r>
       <w:r>
         <w:t xml:space="preserve">hit the </w:t>
@@ -6205,9 +6661,11 @@
       <w:r>
         <w:t xml:space="preserve">t whilst </w:t>
       </w:r>
+      <w:proofErr w:type="spellStart"/>
       <w:r>
         <w:t>HybridCheck</w:t>
       </w:r>
+      <w:proofErr w:type="spellEnd"/>
       <w:r>
         <w:t xml:space="preserve"> performs </w:t>
       </w:r>
@@ -6396,6 +6854,7 @@
       <w:pPr>
         <w:pStyle w:val="Caption"/>
       </w:pPr>
+      <w:proofErr w:type="gramStart"/>
       <w:r>
         <w:t xml:space="preserve">Figure </w:t>
       </w:r>
@@ -6408,13 +6867,25 @@
         </w:r>
       </w:fldSimple>
       <w:r>
-        <w:t>. Viewing the results</w:t>
-      </w:r>
-      <w:r>
-        <w:t xml:space="preserve"> of an analys</w:t>
-      </w:r>
-      <w:r>
-        <w:t xml:space="preserve">ed triplet: </w:t>
+        <w:t>.</w:t>
+      </w:r>
+      <w:proofErr w:type="gramEnd"/>
+      <w:r>
+        <w:t xml:space="preserve"> Viewing the results</w:t>
+      </w:r>
+      <w:r>
+        <w:t xml:space="preserve"> of an </w:t>
+      </w:r>
+      <w:proofErr w:type="spellStart"/>
+      <w:r>
+        <w:t>analys</w:t>
+      </w:r>
+      <w:r>
+        <w:t>ed</w:t>
+      </w:r>
+      <w:proofErr w:type="spellEnd"/>
+      <w:r>
+        <w:t xml:space="preserve"> triplet: </w:t>
       </w:r>
       <w:r>
         <w:t xml:space="preserve">A </w:t>
@@ -6422,8 +6893,13 @@
       <w:r>
         <w:t xml:space="preserve">panel showing </w:t>
       </w:r>
-      <w:r>
-        <w:t>coloured heat-plots of recombination signal.</w:t>
+      <w:proofErr w:type="spellStart"/>
+      <w:r>
+        <w:t>coloured</w:t>
+      </w:r>
+      <w:proofErr w:type="spellEnd"/>
+      <w:r>
+        <w:t xml:space="preserve"> heat-plots of recombination signal.</w:t>
       </w:r>
     </w:p>
     <w:p/>
@@ -6458,8 +6934,13 @@
         <w:t>View Results</w:t>
       </w:r>
       <w:r>
-        <w:t xml:space="preserve"> section (Figur</w:t>
-      </w:r>
+        <w:t xml:space="preserve"> section (</w:t>
+      </w:r>
+      <w:proofErr w:type="spellStart"/>
+      <w:r>
+        <w:t>Figur</w:t>
+      </w:r>
+      <w:proofErr w:type="spellEnd"/>
       <w:r>
         <w:t xml:space="preserve"> </w:t>
       </w:r>
@@ -6467,7 +6948,15 @@
         <w:t>10</w:t>
       </w:r>
       <w:r>
-        <w:t xml:space="preserve">) and set a download destination and name for the plot in the resulting dialog window. Alternatively, right click on them and select "Save Image As...", exactly as for any image in a web browser. </w:t>
+        <w:t>) and set a download destination and name for the plot in the resulting dialog window. Alternatively, right click on them and select "Save Image As</w:t>
+      </w:r>
+      <w:proofErr w:type="gramStart"/>
+      <w:r>
+        <w:t>..</w:t>
+      </w:r>
+      <w:proofErr w:type="gramEnd"/>
+      <w:r>
+        <w:t xml:space="preserve">.", exactly as for any image in a web browser. </w:t>
       </w:r>
     </w:p>
     <w:p/>
@@ -6561,13 +7050,29 @@
         <w:t xml:space="preserve"> button (Figure 9</w:t>
       </w:r>
       <w:r>
-        <w:t xml:space="preserve">) again. You can specify to re-analyse and view results </w:t>
+        <w:t>) again. You can specify to re-</w:t>
+      </w:r>
+      <w:proofErr w:type="spellStart"/>
+      <w:r>
+        <w:t>analyse</w:t>
+      </w:r>
+      <w:proofErr w:type="spellEnd"/>
+      <w:r>
+        <w:t xml:space="preserve"> and view results </w:t>
       </w:r>
       <w:r>
         <w:t xml:space="preserve">of </w:t>
       </w:r>
       <w:r>
-        <w:t xml:space="preserve">only a few interesting triplets out of the total set of triplets you first analysed using the </w:t>
+        <w:t xml:space="preserve">only a few interesting triplets out of the total set of triplets you first </w:t>
+      </w:r>
+      <w:proofErr w:type="spellStart"/>
+      <w:r>
+        <w:t>analysed</w:t>
+      </w:r>
+      <w:proofErr w:type="spellEnd"/>
+      <w:r>
+        <w:t xml:space="preserve"> using the </w:t>
       </w:r>
       <w:r>
         <w:rPr>
@@ -6655,6 +7160,7 @@
       <w:pPr>
         <w:pStyle w:val="Caption"/>
       </w:pPr>
+      <w:proofErr w:type="gramStart"/>
       <w:r>
         <w:t xml:space="preserve">Figure </w:t>
       </w:r>
@@ -6680,7 +7186,19 @@
         <w:fldChar w:fldCharType="end"/>
       </w:r>
       <w:r>
-        <w:t xml:space="preserve">. Viewing the results of an analysed triplet: </w:t>
+        <w:t>.</w:t>
+      </w:r>
+      <w:proofErr w:type="gramEnd"/>
+      <w:r>
+        <w:t xml:space="preserve"> Viewing the results of an </w:t>
+      </w:r>
+      <w:proofErr w:type="spellStart"/>
+      <w:r>
+        <w:t>analysed</w:t>
+      </w:r>
+      <w:proofErr w:type="spellEnd"/>
+      <w:r>
+        <w:t xml:space="preserve"> triplet: </w:t>
       </w:r>
       <w:r>
         <w:t xml:space="preserve">A </w:t>
@@ -6750,7 +7268,15 @@
         <w:t xml:space="preserve"> altering</w:t>
       </w:r>
       <w:r>
-        <w:t xml:space="preserve"> the colour, face, and size of axis labels, and include or exclude legends</w:t>
+        <w:t xml:space="preserve"> the </w:t>
+      </w:r>
+      <w:proofErr w:type="spellStart"/>
+      <w:r>
+        <w:t>colour</w:t>
+      </w:r>
+      <w:proofErr w:type="spellEnd"/>
+      <w:r>
+        <w:t>, face, and size of axis labels, and include or exclude legends</w:t>
       </w:r>
       <w:r>
         <w:t>.</w:t>
@@ -6778,9 +7304,11 @@
       <w:r>
         <w:t xml:space="preserve">the </w:t>
       </w:r>
+      <w:proofErr w:type="spellStart"/>
       <w:r>
         <w:t>HybridCheck</w:t>
       </w:r>
+      <w:proofErr w:type="spellEnd"/>
       <w:r>
         <w:t xml:space="preserve">, </w:t>
       </w:r>
@@ -6819,9 +7347,14 @@
       <w:pPr>
         <w:pStyle w:val="Heading3"/>
       </w:pPr>
+      <w:proofErr w:type="spellStart"/>
       <w:r>
         <w:lastRenderedPageBreak/>
-        <w:t>Analyse user defined blocks</w:t>
+        <w:t>Analyse</w:t>
+      </w:r>
+      <w:proofErr w:type="spellEnd"/>
+      <w:r>
+        <w:t xml:space="preserve"> user defined blocks</w:t>
       </w:r>
       <w:bookmarkEnd w:id="29"/>
     </w:p>
@@ -6835,9 +7368,11 @@
       <w:r>
         <w:t xml:space="preserve"> </w:t>
       </w:r>
+      <w:proofErr w:type="spellStart"/>
       <w:r>
         <w:t>HybridCheck</w:t>
       </w:r>
+      <w:proofErr w:type="spellEnd"/>
       <w:r>
         <w:t xml:space="preserve"> provide</w:t>
       </w:r>
@@ -6874,15 +7409,19 @@
       <w:r>
         <w:t xml:space="preserve"> and detection functionality of </w:t>
       </w:r>
+      <w:proofErr w:type="spellStart"/>
       <w:r>
         <w:t>HybridCheck</w:t>
       </w:r>
+      <w:proofErr w:type="spellEnd"/>
       <w:r>
         <w:t xml:space="preserve">, but may want to use the significance testing and divergence time estimation functionality </w:t>
       </w:r>
+      <w:proofErr w:type="spellStart"/>
       <w:r>
         <w:t>HybridCheck</w:t>
       </w:r>
+      <w:proofErr w:type="spellEnd"/>
       <w:r>
         <w:t xml:space="preserve"> provide</w:t>
       </w:r>
@@ -6968,6 +7507,7 @@
       <w:pPr>
         <w:pStyle w:val="Caption"/>
       </w:pPr>
+      <w:proofErr w:type="gramStart"/>
       <w:r>
         <w:t xml:space="preserve">Figure </w:t>
       </w:r>
@@ -6993,11 +7533,17 @@
         <w:fldChar w:fldCharType="end"/>
       </w:r>
       <w:r>
-        <w:t xml:space="preserve">. Known recombination regions can be tested and dated with </w:t>
-      </w:r>
+        <w:t>.</w:t>
+      </w:r>
+      <w:proofErr w:type="gramEnd"/>
+      <w:r>
+        <w:t xml:space="preserve"> Known recombination regions can be tested and dated with </w:t>
+      </w:r>
+      <w:proofErr w:type="spellStart"/>
       <w:r>
         <w:t>HybridCheck</w:t>
       </w:r>
+      <w:proofErr w:type="spellEnd"/>
       <w:r>
         <w:t>.</w:t>
       </w:r>
@@ -7172,9 +7718,11 @@
       <w:r>
         <w:t xml:space="preserve">Whilst you are using the </w:t>
       </w:r>
+      <w:proofErr w:type="spellStart"/>
       <w:r>
         <w:t>HybridCheck</w:t>
       </w:r>
+      <w:proofErr w:type="spellEnd"/>
       <w:r>
         <w:t xml:space="preserve"> graphical interface, </w:t>
       </w:r>
@@ -7196,9 +7744,11 @@
       <w:r>
         <w:t xml:space="preserve">Closing this background session will stop </w:t>
       </w:r>
+      <w:proofErr w:type="spellStart"/>
       <w:r>
         <w:t>HybridCheck</w:t>
       </w:r>
+      <w:proofErr w:type="spellEnd"/>
       <w:r>
         <w:t xml:space="preserve"> and the graphical interface will go grey and inactive, and you can simply close it.</w:t>
       </w:r>
@@ -7227,9 +7777,11 @@
     </w:p>
     <w:bookmarkEnd w:id="31"/>
     <w:p>
+      <w:proofErr w:type="spellStart"/>
       <w:r>
         <w:t>HybridCheck</w:t>
       </w:r>
+      <w:proofErr w:type="spellEnd"/>
       <w:r>
         <w:t xml:space="preserve"> is an open source and continually improving set of software. </w:t>
       </w:r>
@@ -7257,18 +7809,28 @@
         <w:t xml:space="preserve">he </w:t>
       </w:r>
       <w:hyperlink r:id="rId43">
+        <w:proofErr w:type="spellStart"/>
         <w:r>
           <w:rPr>
             <w:rStyle w:val="Link"/>
           </w:rPr>
-          <w:t xml:space="preserve">GitHub repository for </w:t>
+          <w:t>GitHub</w:t>
         </w:r>
+        <w:proofErr w:type="spellEnd"/>
+        <w:r>
+          <w:rPr>
+            <w:rStyle w:val="Link"/>
+          </w:rPr>
+          <w:t xml:space="preserve"> repository for </w:t>
+        </w:r>
+        <w:proofErr w:type="spellStart"/>
         <w:r>
           <w:rPr>
             <w:rStyle w:val="Link"/>
           </w:rPr>
           <w:t>HybridCheck</w:t>
         </w:r>
+        <w:proofErr w:type="spellEnd"/>
       </w:hyperlink>
       <w:r>
         <w:t xml:space="preserve"> allows you to</w:t>
@@ -7277,7 +7839,15 @@
         <w:t xml:space="preserve"> file a bug report, question, or feature request.</w:t>
       </w:r>
       <w:r>
-        <w:t xml:space="preserve"> It also has links to the website and the Gitter chat room for this software project.</w:t>
+        <w:t xml:space="preserve"> It also has links to the website and the </w:t>
+      </w:r>
+      <w:proofErr w:type="spellStart"/>
+      <w:r>
+        <w:t>Gitter</w:t>
+      </w:r>
+      <w:proofErr w:type="spellEnd"/>
+      <w:r>
+        <w:t xml:space="preserve"> chat room for this software project.</w:t>
       </w:r>
       <w:r>
         <w:t xml:space="preserve"> We will do our best to assist </w:t>
@@ -7405,7 +7975,7 @@
         <w:rStyle w:val="PageNumber"/>
         <w:noProof/>
       </w:rPr>
-      <w:t>5</w:t>
+      <w:t>3</w:t>
     </w:r>
     <w:r>
       <w:rPr>
@@ -9454,7 +10024,7 @@
 </file>
 
 <file path=customXml/itemProps1.xml><?xml version="1.0" encoding="utf-8"?>
-<ds:datastoreItem xmlns:ds="http://schemas.openxmlformats.org/officeDocument/2006/customXml" ds:itemID="{5E399DA6-3771-5747-8D17-27A477C8AF26}">
+<ds:datastoreItem xmlns:ds="http://schemas.openxmlformats.org/officeDocument/2006/customXml" ds:itemID="{E38E04B9-3F7D-A241-8A89-D59E631C3213}">
   <ds:schemaRefs>
     <ds:schemaRef ds:uri="http://schemas.openxmlformats.org/officeDocument/2006/bibliography"/>
   </ds:schemaRefs>

</xml_diff>